<commit_message>
update work plan of 10.9
</commit_message>
<xml_diff>
--- a/Sep.docx
+++ b/Sep.docx
@@ -57,12 +57,14 @@
         </w:rPr>
         <w:t>熟悉</w:t>
       </w:r>
+      <w:proofErr w:type="spellStart"/>
       <w:r>
         <w:rPr>
           <w:rFonts w:hint="eastAsia"/>
         </w:rPr>
         <w:t>git</w:t>
       </w:r>
+      <w:proofErr w:type="spellEnd"/>
       <w:r>
         <w:rPr>
           <w:rFonts w:hint="eastAsia"/>
@@ -93,12 +95,14 @@
         </w:rPr>
         <w:t>以及</w:t>
       </w:r>
+      <w:proofErr w:type="spellStart"/>
       <w:r>
         <w:rPr>
           <w:rFonts w:hint="eastAsia"/>
         </w:rPr>
         <w:t>byobu</w:t>
       </w:r>
+      <w:proofErr w:type="spellEnd"/>
       <w:r>
         <w:rPr>
           <w:rFonts w:hint="eastAsia"/>
@@ -275,24 +279,28 @@
         </w:rPr>
         <w:t>、</w:t>
       </w:r>
+      <w:proofErr w:type="spellStart"/>
       <w:r>
         <w:rPr>
           <w:rFonts w:hint="eastAsia"/>
         </w:rPr>
         <w:t>kanbar</w:t>
       </w:r>
+      <w:proofErr w:type="spellEnd"/>
       <w:r>
         <w:rPr>
           <w:rFonts w:hint="eastAsia"/>
         </w:rPr>
         <w:t>等工作软件。熟悉</w:t>
       </w:r>
+      <w:proofErr w:type="spellStart"/>
       <w:r>
         <w:rPr>
           <w:rFonts w:hint="eastAsia"/>
         </w:rPr>
         <w:t>dahema</w:t>
       </w:r>
+      <w:proofErr w:type="spellEnd"/>
       <w:r>
         <w:rPr>
           <w:rFonts w:hint="eastAsia"/>
@@ -439,11 +447,19 @@
         </w:numPr>
         <w:ind w:firstLineChars="0"/>
       </w:pPr>
-      <w:r>
-        <w:rPr>
-          <w:rFonts w:hint="eastAsia"/>
-        </w:rPr>
-        <w:t>咨询蓝牙模块与小车对接</w:t>
+      <w:proofErr w:type="gramStart"/>
+      <w:r>
+        <w:rPr>
+          <w:rFonts w:hint="eastAsia"/>
+        </w:rPr>
+        <w:t>咨询蓝牙模块</w:t>
+      </w:r>
+      <w:proofErr w:type="gramEnd"/>
+      <w:r>
+        <w:rPr>
+          <w:rFonts w:hint="eastAsia"/>
+        </w:rPr>
+        <w:t>与小车对接</w:t>
       </w:r>
     </w:p>
     <w:p>
@@ -515,6 +531,7 @@
         <w:ind w:firstLineChars="0"/>
         <w:jc w:val="left"/>
       </w:pPr>
+      <w:proofErr w:type="spellStart"/>
       <w:r>
         <w:t>G</w:t>
       </w:r>
@@ -524,6 +541,7 @@
         </w:rPr>
         <w:t>it</w:t>
       </w:r>
+      <w:proofErr w:type="spellEnd"/>
       <w:r>
         <w:rPr>
           <w:rFonts w:hint="eastAsia"/>
@@ -726,7 +744,21 @@
         <w:rPr>
           <w:rFonts w:hint="eastAsia"/>
         </w:rPr>
-        <w:t>游戏模块蓝牙联通，熟悉</w:t>
+        <w:t>游戏</w:t>
+      </w:r>
+      <w:proofErr w:type="gramStart"/>
+      <w:r>
+        <w:rPr>
+          <w:rFonts w:hint="eastAsia"/>
+        </w:rPr>
+        <w:t>模块蓝牙联通</w:t>
+      </w:r>
+      <w:proofErr w:type="gramEnd"/>
+      <w:r>
+        <w:rPr>
+          <w:rFonts w:hint="eastAsia"/>
+        </w:rPr>
+        <w:t>，熟悉</w:t>
       </w:r>
       <w:r>
         <w:rPr>
@@ -784,11 +816,19 @@
         </w:rPr>
         <w:t>找时间熟悉</w:t>
       </w:r>
-      <w:r>
-        <w:rPr>
-          <w:rFonts w:hint="eastAsia"/>
-        </w:rPr>
-        <w:t>git.</w:t>
+      <w:proofErr w:type="spellStart"/>
+      <w:r>
+        <w:rPr>
+          <w:rFonts w:hint="eastAsia"/>
+        </w:rPr>
+        <w:t>git</w:t>
+      </w:r>
+      <w:proofErr w:type="spellEnd"/>
+      <w:r>
+        <w:rPr>
+          <w:rFonts w:hint="eastAsia"/>
+        </w:rPr>
+        <w:t>.</w:t>
       </w:r>
     </w:p>
     <w:p>
@@ -845,8 +885,30 @@
         <w:rPr>
           <w:rFonts w:hint="eastAsia"/>
         </w:rPr>
-        <w:t>的交互，然后明确调试蓝牙思路，调通蓝牙</w:t>
-      </w:r>
+        <w:t>的交互，然后明确</w:t>
+      </w:r>
+      <w:proofErr w:type="gramStart"/>
+      <w:r>
+        <w:rPr>
+          <w:rFonts w:hint="eastAsia"/>
+        </w:rPr>
+        <w:t>调试蓝牙思路</w:t>
+      </w:r>
+      <w:proofErr w:type="gramEnd"/>
+      <w:r>
+        <w:rPr>
+          <w:rFonts w:hint="eastAsia"/>
+        </w:rPr>
+        <w:t>，调</w:t>
+      </w:r>
+      <w:proofErr w:type="gramStart"/>
+      <w:r>
+        <w:rPr>
+          <w:rFonts w:hint="eastAsia"/>
+        </w:rPr>
+        <w:t>通蓝牙</w:t>
+      </w:r>
+      <w:proofErr w:type="gramEnd"/>
     </w:p>
     <w:p>
       <w:pPr>
@@ -905,7 +967,21 @@
         <w:rPr>
           <w:rFonts w:hint="eastAsia"/>
         </w:rPr>
-        <w:t>包也可以实现开启蓝牙和蓝牙连接等。</w:t>
+        <w:t>包也可以实现开启</w:t>
+      </w:r>
+      <w:proofErr w:type="gramStart"/>
+      <w:r>
+        <w:rPr>
+          <w:rFonts w:hint="eastAsia"/>
+        </w:rPr>
+        <w:t>蓝牙和蓝牙</w:t>
+      </w:r>
+      <w:proofErr w:type="gramEnd"/>
+      <w:r>
+        <w:rPr>
+          <w:rFonts w:hint="eastAsia"/>
+        </w:rPr>
+        <w:t>连接等。</w:t>
       </w:r>
     </w:p>
     <w:p>
@@ -979,11 +1055,19 @@
         <w:ind w:firstLineChars="0"/>
         <w:jc w:val="left"/>
       </w:pPr>
-      <w:r>
-        <w:rPr>
-          <w:rFonts w:hint="eastAsia"/>
-        </w:rPr>
-        <w:t>捋清楚目前</w:t>
+      <w:proofErr w:type="gramStart"/>
+      <w:r>
+        <w:rPr>
+          <w:rFonts w:hint="eastAsia"/>
+        </w:rPr>
+        <w:t>捋</w:t>
+      </w:r>
+      <w:proofErr w:type="gramEnd"/>
+      <w:r>
+        <w:rPr>
+          <w:rFonts w:hint="eastAsia"/>
+        </w:rPr>
+        <w:t>清楚目前</w:t>
       </w:r>
       <w:r>
         <w:rPr>
@@ -1070,12 +1154,14 @@
         </w:rPr>
         <w:t>学习好</w:t>
       </w:r>
+      <w:proofErr w:type="spellStart"/>
       <w:r>
         <w:rPr>
           <w:rFonts w:hint="eastAsia"/>
         </w:rPr>
         <w:t>git</w:t>
       </w:r>
+      <w:proofErr w:type="spellEnd"/>
       <w:r>
         <w:rPr>
           <w:rFonts w:hint="eastAsia"/>
@@ -1115,12 +1201,14 @@
         </w:rPr>
         <w:t>提交代码多提交了</w:t>
       </w:r>
+      <w:proofErr w:type="spellStart"/>
       <w:r>
         <w:rPr>
           <w:rFonts w:hint="eastAsia"/>
         </w:rPr>
         <w:t>buttonController</w:t>
       </w:r>
+      <w:proofErr w:type="spellEnd"/>
       <w:r>
         <w:rPr>
           <w:rFonts w:hint="eastAsia"/>
@@ -1137,15 +1225,20 @@
         </w:numPr>
         <w:ind w:firstLineChars="0"/>
         <w:jc w:val="left"/>
-        <w:rPr>
-          <w:rFonts w:hint="eastAsia"/>
-        </w:rPr>
-      </w:pPr>
-      <w:r>
-        <w:rPr>
-          <w:rFonts w:hint="eastAsia"/>
-        </w:rPr>
-        <w:t>弄清楚长按的逻辑。梳理框架</w:t>
+      </w:pPr>
+      <w:proofErr w:type="gramStart"/>
+      <w:r>
+        <w:rPr>
+          <w:rFonts w:hint="eastAsia"/>
+        </w:rPr>
+        <w:t>弄清楚长按的</w:t>
+      </w:r>
+      <w:proofErr w:type="gramEnd"/>
+      <w:r>
+        <w:rPr>
+          <w:rFonts w:hint="eastAsia"/>
+        </w:rPr>
+        <w:t>逻辑。梳理框架</w:t>
       </w:r>
       <w:r>
         <w:rPr>
@@ -1157,121 +1250,76 @@
     <w:p>
       <w:pPr>
         <w:jc w:val="left"/>
-        <w:rPr>
-          <w:rFonts w:hint="eastAsia"/>
-        </w:rPr>
-      </w:pPr>
-    </w:p>
-    <w:p>
-      <w:pPr>
-        <w:jc w:val="left"/>
-        <w:rPr>
-          <w:rFonts w:hint="eastAsia"/>
-        </w:rPr>
-      </w:pPr>
-    </w:p>
-    <w:p>
-      <w:pPr>
-        <w:jc w:val="left"/>
-        <w:rPr>
-          <w:rFonts w:hint="eastAsia"/>
-        </w:rPr>
-      </w:pPr>
-    </w:p>
-    <w:p>
-      <w:pPr>
-        <w:jc w:val="left"/>
-        <w:rPr>
-          <w:rFonts w:hint="eastAsia"/>
-        </w:rPr>
-      </w:pPr>
-    </w:p>
-    <w:p>
-      <w:pPr>
-        <w:jc w:val="left"/>
-        <w:rPr>
-          <w:rFonts w:hint="eastAsia"/>
-        </w:rPr>
-      </w:pPr>
-    </w:p>
-    <w:p>
-      <w:pPr>
-        <w:jc w:val="left"/>
-        <w:rPr>
-          <w:rFonts w:hint="eastAsia"/>
-        </w:rPr>
-      </w:pPr>
-    </w:p>
-    <w:p>
-      <w:pPr>
-        <w:jc w:val="left"/>
-        <w:rPr>
-          <w:rFonts w:hint="eastAsia"/>
-        </w:rPr>
-      </w:pPr>
-    </w:p>
-    <w:p>
-      <w:pPr>
-        <w:jc w:val="left"/>
-        <w:rPr>
-          <w:rFonts w:hint="eastAsia"/>
-        </w:rPr>
-      </w:pPr>
-    </w:p>
-    <w:p>
-      <w:pPr>
-        <w:jc w:val="left"/>
-        <w:rPr>
-          <w:rFonts w:hint="eastAsia"/>
-        </w:rPr>
-      </w:pPr>
-    </w:p>
-    <w:p>
-      <w:pPr>
-        <w:jc w:val="left"/>
-        <w:rPr>
-          <w:rFonts w:hint="eastAsia"/>
-        </w:rPr>
-      </w:pPr>
-    </w:p>
-    <w:p>
-      <w:pPr>
-        <w:jc w:val="left"/>
-        <w:rPr>
-          <w:rFonts w:hint="eastAsia"/>
-        </w:rPr>
-      </w:pPr>
-    </w:p>
-    <w:p>
-      <w:pPr>
-        <w:jc w:val="left"/>
-        <w:rPr>
-          <w:rFonts w:hint="eastAsia"/>
-        </w:rPr>
-      </w:pPr>
-    </w:p>
-    <w:p>
-      <w:pPr>
-        <w:jc w:val="left"/>
-        <w:rPr>
-          <w:rFonts w:hint="eastAsia"/>
-        </w:rPr>
-      </w:pPr>
-    </w:p>
-    <w:p>
-      <w:pPr>
-        <w:jc w:val="left"/>
-        <w:rPr>
-          <w:rFonts w:hint="eastAsia"/>
-        </w:rPr>
-      </w:pPr>
-    </w:p>
-    <w:p>
-      <w:pPr>
-        <w:jc w:val="left"/>
-        <w:rPr>
-          <w:rFonts w:hint="eastAsia"/>
-        </w:rPr>
+      </w:pPr>
+    </w:p>
+    <w:p>
+      <w:pPr>
+        <w:jc w:val="left"/>
+      </w:pPr>
+    </w:p>
+    <w:p>
+      <w:pPr>
+        <w:jc w:val="left"/>
+      </w:pPr>
+    </w:p>
+    <w:p>
+      <w:pPr>
+        <w:jc w:val="left"/>
+      </w:pPr>
+    </w:p>
+    <w:p>
+      <w:pPr>
+        <w:jc w:val="left"/>
+      </w:pPr>
+    </w:p>
+    <w:p>
+      <w:pPr>
+        <w:jc w:val="left"/>
+      </w:pPr>
+    </w:p>
+    <w:p>
+      <w:pPr>
+        <w:jc w:val="left"/>
+      </w:pPr>
+    </w:p>
+    <w:p>
+      <w:pPr>
+        <w:jc w:val="left"/>
+      </w:pPr>
+    </w:p>
+    <w:p>
+      <w:pPr>
+        <w:jc w:val="left"/>
+      </w:pPr>
+    </w:p>
+    <w:p>
+      <w:pPr>
+        <w:jc w:val="left"/>
+      </w:pPr>
+    </w:p>
+    <w:p>
+      <w:pPr>
+        <w:jc w:val="left"/>
+      </w:pPr>
+    </w:p>
+    <w:p>
+      <w:pPr>
+        <w:jc w:val="left"/>
+      </w:pPr>
+    </w:p>
+    <w:p>
+      <w:pPr>
+        <w:jc w:val="left"/>
+      </w:pPr>
+    </w:p>
+    <w:p>
+      <w:pPr>
+        <w:jc w:val="left"/>
+      </w:pPr>
+    </w:p>
+    <w:p>
+      <w:pPr>
+        <w:jc w:val="left"/>
       </w:pPr>
       <w:r>
         <w:rPr>
@@ -1302,9 +1350,6 @@
         </w:numPr>
         <w:ind w:firstLineChars="0"/>
         <w:jc w:val="left"/>
-        <w:rPr>
-          <w:rFonts w:hint="eastAsia"/>
-        </w:rPr>
       </w:pPr>
       <w:r>
         <w:rPr>
@@ -1322,9 +1367,6 @@
         </w:numPr>
         <w:ind w:firstLineChars="0"/>
         <w:jc w:val="left"/>
-        <w:rPr>
-          <w:rFonts w:hint="eastAsia"/>
-        </w:rPr>
       </w:pPr>
       <w:r>
         <w:rPr>
@@ -1332,12 +1374,14 @@
         </w:rPr>
         <w:t>熟悉</w:t>
       </w:r>
+      <w:proofErr w:type="spellStart"/>
       <w:r>
         <w:rPr>
           <w:rFonts w:hint="eastAsia"/>
         </w:rPr>
         <w:t>git</w:t>
       </w:r>
+      <w:proofErr w:type="spellEnd"/>
       <w:r>
         <w:rPr>
           <w:rFonts w:hint="eastAsia"/>
@@ -1356,12 +1400,14 @@
         </w:rPr>
         <w:t>操作，抽空学习</w:t>
       </w:r>
+      <w:proofErr w:type="spellStart"/>
       <w:r>
         <w:rPr>
           <w:rFonts w:hint="eastAsia"/>
         </w:rPr>
         <w:t>rubi</w:t>
       </w:r>
+      <w:proofErr w:type="spellEnd"/>
       <w:r>
         <w:rPr>
           <w:rFonts w:hint="eastAsia"/>
@@ -1372,23 +1418,31 @@
     <w:p>
       <w:pPr>
         <w:jc w:val="left"/>
-        <w:rPr>
-          <w:rFonts w:hint="eastAsia"/>
-        </w:rPr>
-      </w:pPr>
-    </w:p>
-    <w:p>
-      <w:pPr>
-        <w:jc w:val="left"/>
-        <w:rPr>
-          <w:rFonts w:hint="eastAsia"/>
-        </w:rPr>
-      </w:pPr>
-      <w:r>
-        <w:rPr>
-          <w:rFonts w:hint="eastAsia"/>
-        </w:rPr>
-        <w:t>周一：</w:t>
+      </w:pPr>
+    </w:p>
+    <w:p>
+      <w:pPr>
+        <w:jc w:val="left"/>
+      </w:pPr>
+      <w:r>
+        <w:rPr>
+          <w:rFonts w:hint="eastAsia"/>
+        </w:rPr>
+        <w:t>周</w:t>
+      </w:r>
+      <w:r>
+        <w:rPr>
+          <w:rFonts w:hint="eastAsia"/>
+        </w:rPr>
+        <w:t>六</w:t>
+      </w:r>
+      <w:bookmarkStart w:id="2" w:name="_GoBack"/>
+      <w:bookmarkEnd w:id="2"/>
+      <w:r>
+        <w:rPr>
+          <w:rFonts w:hint="eastAsia"/>
+        </w:rPr>
+        <w:t>：</w:t>
       </w:r>
     </w:p>
     <w:p>
@@ -1400,9 +1454,6 @@
         </w:numPr>
         <w:ind w:firstLineChars="0"/>
         <w:jc w:val="left"/>
-        <w:rPr>
-          <w:rFonts w:hint="eastAsia"/>
-        </w:rPr>
       </w:pPr>
       <w:r>
         <w:rPr>
@@ -1420,9 +1471,6 @@
         </w:numPr>
         <w:ind w:firstLineChars="0"/>
         <w:jc w:val="left"/>
-        <w:rPr>
-          <w:rFonts w:hint="eastAsia"/>
-        </w:rPr>
       </w:pPr>
       <w:r>
         <w:rPr>
@@ -1446,17 +1494,11 @@
     <w:p>
       <w:pPr>
         <w:jc w:val="left"/>
-        <w:rPr>
-          <w:rFonts w:hint="eastAsia"/>
-        </w:rPr>
-      </w:pPr>
-    </w:p>
-    <w:p>
-      <w:pPr>
-        <w:jc w:val="left"/>
-        <w:rPr>
-          <w:rFonts w:hint="eastAsia"/>
-        </w:rPr>
+      </w:pPr>
+    </w:p>
+    <w:p>
+      <w:pPr>
+        <w:jc w:val="left"/>
       </w:pPr>
       <w:r>
         <w:rPr>
@@ -1474,15 +1516,26 @@
         </w:numPr>
         <w:ind w:firstLineChars="0"/>
         <w:jc w:val="left"/>
-        <w:rPr>
-          <w:rFonts w:hint="eastAsia"/>
-        </w:rPr>
-      </w:pPr>
-      <w:r>
-        <w:rPr>
-          <w:rFonts w:hint="eastAsia"/>
-        </w:rPr>
-        <w:t>上传长按部分代码。</w:t>
+      </w:pPr>
+      <w:r>
+        <w:rPr>
+          <w:rFonts w:hint="eastAsia"/>
+        </w:rPr>
+        <w:t>上</w:t>
+      </w:r>
+      <w:proofErr w:type="gramStart"/>
+      <w:r>
+        <w:rPr>
+          <w:rFonts w:hint="eastAsia"/>
+        </w:rPr>
+        <w:t>传长按部分</w:t>
+      </w:r>
+      <w:proofErr w:type="gramEnd"/>
+      <w:r>
+        <w:rPr>
+          <w:rFonts w:hint="eastAsia"/>
+        </w:rPr>
+        <w:t>代码。</w:t>
       </w:r>
     </w:p>
     <w:p>
@@ -1494,9 +1547,6 @@
         </w:numPr>
         <w:ind w:firstLineChars="0"/>
         <w:jc w:val="left"/>
-        <w:rPr>
-          <w:rFonts w:hint="eastAsia"/>
-        </w:rPr>
       </w:pPr>
       <w:r>
         <w:rPr>
@@ -1510,9 +1560,6 @@
         <w:pStyle w:val="a5"/>
         <w:ind w:left="360" w:firstLineChars="0" w:firstLine="0"/>
         <w:jc w:val="left"/>
-        <w:rPr>
-          <w:rFonts w:hint="eastAsia"/>
-        </w:rPr>
       </w:pPr>
     </w:p>
     <w:p>
@@ -1520,9 +1567,6 @@
         <w:pStyle w:val="a5"/>
         <w:ind w:left="360" w:firstLineChars="0" w:firstLine="0"/>
         <w:jc w:val="left"/>
-        <w:rPr>
-          <w:rFonts w:hint="eastAsia"/>
-        </w:rPr>
       </w:pPr>
       <w:r>
         <w:rPr>
@@ -1540,9 +1584,6 @@
         </w:numPr>
         <w:ind w:firstLineChars="0"/>
         <w:jc w:val="left"/>
-        <w:rPr>
-          <w:rFonts w:hint="eastAsia"/>
-        </w:rPr>
       </w:pPr>
       <w:r>
         <w:rPr>
@@ -1568,11 +1609,19 @@
         </w:rPr>
         <w:t>unity</w:t>
       </w:r>
-      <w:r>
-        <w:rPr>
-          <w:rFonts w:hint="eastAsia"/>
-        </w:rPr>
-        <w:t>端长按指令可以实现</w:t>
+      <w:proofErr w:type="gramStart"/>
+      <w:r>
+        <w:rPr>
+          <w:rFonts w:hint="eastAsia"/>
+        </w:rPr>
+        <w:t>端长按指令</w:t>
+      </w:r>
+      <w:proofErr w:type="gramEnd"/>
+      <w:r>
+        <w:rPr>
+          <w:rFonts w:hint="eastAsia"/>
+        </w:rPr>
+        <w:t>可以实现</w:t>
       </w:r>
       <w:r>
         <w:rPr>
@@ -1602,9 +1651,6 @@
         </w:numPr>
         <w:ind w:firstLineChars="0"/>
         <w:jc w:val="left"/>
-        <w:rPr>
-          <w:rFonts w:hint="eastAsia"/>
-        </w:rPr>
       </w:pPr>
       <w:r>
         <w:rPr>
@@ -1628,9 +1674,6 @@
     <w:p>
       <w:pPr>
         <w:jc w:val="left"/>
-        <w:rPr>
-          <w:rFonts w:hint="eastAsia"/>
-        </w:rPr>
       </w:pPr>
     </w:p>
     <w:p>
@@ -1642,9 +1685,6 @@
         </w:numPr>
         <w:ind w:firstLineChars="0"/>
         <w:jc w:val="left"/>
-        <w:rPr>
-          <w:rFonts w:hint="eastAsia"/>
-        </w:rPr>
       </w:pPr>
       <w:r>
         <w:rPr>
@@ -1662,21 +1702,40 @@
         </w:numPr>
         <w:ind w:firstLineChars="0"/>
         <w:jc w:val="left"/>
-        <w:rPr>
-          <w:rFonts w:hint="eastAsia"/>
-        </w:rPr>
-      </w:pPr>
-      <w:r>
-        <w:rPr>
-          <w:rFonts w:hint="eastAsia"/>
-        </w:rPr>
-        <w:t>长按持续运动的实现：</w:t>
-      </w:r>
-      <w:r>
-        <w:rPr>
-          <w:rFonts w:hint="eastAsia"/>
-        </w:rPr>
-        <w:t>之前出现长按断断续续的问题，源于每个动作的运动时间（</w:t>
+      </w:pPr>
+      <w:proofErr w:type="gramStart"/>
+      <w:r>
+        <w:rPr>
+          <w:rFonts w:hint="eastAsia"/>
+        </w:rPr>
+        <w:t>长按持续</w:t>
+      </w:r>
+      <w:proofErr w:type="gramEnd"/>
+      <w:r>
+        <w:rPr>
+          <w:rFonts w:hint="eastAsia"/>
+        </w:rPr>
+        <w:t>运动的实现：</w:t>
+      </w:r>
+      <w:r>
+        <w:rPr>
+          <w:rFonts w:hint="eastAsia"/>
+        </w:rPr>
+        <w:t>之前</w:t>
+      </w:r>
+      <w:proofErr w:type="gramStart"/>
+      <w:r>
+        <w:rPr>
+          <w:rFonts w:hint="eastAsia"/>
+        </w:rPr>
+        <w:t>出现长按断断续续</w:t>
+      </w:r>
+      <w:proofErr w:type="gramEnd"/>
+      <w:r>
+        <w:rPr>
+          <w:rFonts w:hint="eastAsia"/>
+        </w:rPr>
+        <w:t>的问题，源于每个动作的运动时间（</w:t>
       </w:r>
       <w:r>
         <w:rPr>
@@ -1714,9 +1773,6 @@
         <w:pStyle w:val="a5"/>
         <w:ind w:left="780" w:firstLineChars="0" w:firstLine="0"/>
         <w:jc w:val="left"/>
-        <w:rPr>
-          <w:rFonts w:hint="eastAsia"/>
-        </w:rPr>
       </w:pPr>
     </w:p>
     <w:p>
@@ -1724,9 +1780,6 @@
         <w:pStyle w:val="a5"/>
         <w:ind w:left="780" w:firstLineChars="0" w:firstLine="0"/>
         <w:jc w:val="left"/>
-        <w:rPr>
-          <w:rFonts w:hint="eastAsia"/>
-        </w:rPr>
       </w:pPr>
       <w:r>
         <w:rPr>
@@ -1774,15 +1827,20 @@
         </w:numPr>
         <w:ind w:firstLineChars="0"/>
         <w:jc w:val="left"/>
-        <w:rPr>
-          <w:rFonts w:hint="eastAsia"/>
-        </w:rPr>
-      </w:pPr>
-      <w:r>
-        <w:rPr>
-          <w:rFonts w:hint="eastAsia"/>
-        </w:rPr>
-        <w:t>长按放开后运动停止的实现：</w:t>
+      </w:pPr>
+      <w:proofErr w:type="gramStart"/>
+      <w:r>
+        <w:rPr>
+          <w:rFonts w:hint="eastAsia"/>
+        </w:rPr>
+        <w:t>长按放开</w:t>
+      </w:r>
+      <w:proofErr w:type="gramEnd"/>
+      <w:r>
+        <w:rPr>
+          <w:rFonts w:hint="eastAsia"/>
+        </w:rPr>
+        <w:t>后运动停止的实现：</w:t>
       </w:r>
       <w:r>
         <w:rPr>
@@ -1790,12 +1848,14 @@
         </w:rPr>
         <w:t>通过</w:t>
       </w:r>
+      <w:proofErr w:type="spellStart"/>
       <w:r>
         <w:rPr>
           <w:rFonts w:hint="eastAsia"/>
         </w:rPr>
         <w:t>BtnExit</w:t>
       </w:r>
+      <w:proofErr w:type="spellEnd"/>
       <w:r>
         <w:rPr>
           <w:rFonts w:hint="eastAsia"/>
@@ -1826,9 +1886,6 @@
         <w:pStyle w:val="a5"/>
         <w:ind w:left="780" w:firstLineChars="0" w:firstLine="0"/>
         <w:jc w:val="left"/>
-        <w:rPr>
-          <w:rFonts w:hint="eastAsia"/>
-        </w:rPr>
       </w:pPr>
       <w:r>
         <w:rPr>
@@ -1884,9 +1941,6 @@
         <w:pStyle w:val="a5"/>
         <w:ind w:left="780" w:firstLineChars="0" w:firstLine="0"/>
         <w:jc w:val="left"/>
-        <w:rPr>
-          <w:rFonts w:hint="eastAsia"/>
-        </w:rPr>
       </w:pPr>
     </w:p>
     <w:p>
@@ -1894,9 +1948,6 @@
         <w:pStyle w:val="a5"/>
         <w:ind w:left="780" w:firstLineChars="0" w:firstLine="0"/>
         <w:jc w:val="left"/>
-        <w:rPr>
-          <w:rFonts w:hint="eastAsia"/>
-        </w:rPr>
       </w:pPr>
     </w:p>
     <w:p>
@@ -1904,9 +1955,6 @@
         <w:pStyle w:val="a5"/>
         <w:ind w:left="780" w:firstLineChars="0" w:firstLine="0"/>
         <w:jc w:val="left"/>
-        <w:rPr>
-          <w:rFonts w:hint="eastAsia"/>
-        </w:rPr>
       </w:pPr>
     </w:p>
     <w:p>
@@ -1918,9 +1966,6 @@
         </w:numPr>
         <w:ind w:firstLineChars="0"/>
         <w:jc w:val="left"/>
-        <w:rPr>
-          <w:rFonts w:hint="eastAsia"/>
-        </w:rPr>
       </w:pPr>
       <w:r>
         <w:rPr>
@@ -1940,15 +1985,54 @@
         <w:pStyle w:val="a5"/>
         <w:ind w:left="420" w:firstLineChars="0" w:firstLine="0"/>
         <w:jc w:val="left"/>
-        <w:rPr>
-          <w:rFonts w:hint="eastAsia"/>
-        </w:rPr>
-      </w:pPr>
-      <w:r>
-        <w:rPr>
-          <w:rFonts w:hint="eastAsia"/>
-        </w:rPr>
-        <w:t>根源在于安卓系统处理两条相隔很近的蓝牙指令时会忽略后面那条。针对这一情况，如果两条蓝牙指令间隔时间较短，需要使用队列发送。</w:t>
+      </w:pPr>
+      <w:r>
+        <w:rPr>
+          <w:rFonts w:hint="eastAsia"/>
+        </w:rPr>
+        <w:t>根源在于</w:t>
+      </w:r>
+      <w:proofErr w:type="gramStart"/>
+      <w:r>
+        <w:rPr>
+          <w:rFonts w:hint="eastAsia"/>
+        </w:rPr>
+        <w:t>安卓系统</w:t>
+      </w:r>
+      <w:proofErr w:type="gramEnd"/>
+      <w:r>
+        <w:rPr>
+          <w:rFonts w:hint="eastAsia"/>
+        </w:rPr>
+        <w:t>处理两条相隔很近</w:t>
+      </w:r>
+      <w:proofErr w:type="gramStart"/>
+      <w:r>
+        <w:rPr>
+          <w:rFonts w:hint="eastAsia"/>
+        </w:rPr>
+        <w:t>的蓝牙指令</w:t>
+      </w:r>
+      <w:proofErr w:type="gramEnd"/>
+      <w:r>
+        <w:rPr>
+          <w:rFonts w:hint="eastAsia"/>
+        </w:rPr>
+        <w:t>时会忽略后面那条。针对这一情况，如果</w:t>
+      </w:r>
+      <w:proofErr w:type="gramStart"/>
+      <w:r>
+        <w:rPr>
+          <w:rFonts w:hint="eastAsia"/>
+        </w:rPr>
+        <w:t>两条蓝牙指令间隔</w:t>
+      </w:r>
+      <w:proofErr w:type="gramEnd"/>
+      <w:r>
+        <w:rPr>
+          <w:rFonts w:hint="eastAsia"/>
+        </w:rPr>
+        <w:t>时间较短，需要使用队列发送。</w:t>
       </w:r>
       <w:r>
         <w:rPr>
@@ -1962,9 +2046,6 @@
         <w:pStyle w:val="a5"/>
         <w:ind w:left="420" w:firstLineChars="0" w:firstLine="0"/>
         <w:jc w:val="left"/>
-        <w:rPr>
-          <w:rFonts w:hint="eastAsia"/>
-        </w:rPr>
       </w:pPr>
     </w:p>
     <w:p>
@@ -1972,9 +2053,6 @@
         <w:pStyle w:val="a5"/>
         <w:ind w:left="420" w:firstLineChars="0" w:firstLine="0"/>
         <w:jc w:val="left"/>
-        <w:rPr>
-          <w:rFonts w:hint="eastAsia"/>
-        </w:rPr>
       </w:pPr>
     </w:p>
     <w:p>
@@ -1982,9 +2060,6 @@
         <w:pStyle w:val="a5"/>
         <w:ind w:left="420" w:firstLineChars="0" w:firstLine="0"/>
         <w:jc w:val="left"/>
-        <w:rPr>
-          <w:rFonts w:hint="eastAsia"/>
-        </w:rPr>
       </w:pPr>
     </w:p>
     <w:p>
@@ -1992,9 +2067,6 @@
         <w:pStyle w:val="a5"/>
         <w:ind w:left="420" w:firstLineChars="0" w:firstLine="0"/>
         <w:jc w:val="left"/>
-        <w:rPr>
-          <w:rFonts w:hint="eastAsia"/>
-        </w:rPr>
       </w:pPr>
     </w:p>
     <w:p>
@@ -2002,9 +2074,6 @@
         <w:pStyle w:val="a5"/>
         <w:ind w:left="420" w:firstLineChars="0" w:firstLine="0"/>
         <w:jc w:val="left"/>
-        <w:rPr>
-          <w:rFonts w:hint="eastAsia"/>
-        </w:rPr>
       </w:pPr>
       <w:r>
         <w:rPr>
@@ -2022,9 +2091,6 @@
         </w:numPr>
         <w:ind w:firstLineChars="0"/>
         <w:jc w:val="left"/>
-        <w:rPr>
-          <w:rFonts w:hint="eastAsia"/>
-        </w:rPr>
       </w:pPr>
       <w:r>
         <w:rPr>
@@ -2042,9 +2108,6 @@
         </w:numPr>
         <w:ind w:firstLineChars="0"/>
         <w:jc w:val="left"/>
-        <w:rPr>
-          <w:rFonts w:hint="eastAsia"/>
-        </w:rPr>
       </w:pPr>
       <w:r>
         <w:rPr>
@@ -2062,9 +2125,6 @@
         </w:numPr>
         <w:ind w:firstLineChars="0"/>
         <w:jc w:val="left"/>
-        <w:rPr>
-          <w:rFonts w:hint="eastAsia"/>
-        </w:rPr>
       </w:pPr>
       <w:r>
         <w:rPr>
@@ -2076,7 +2136,35 @@
         <w:rPr>
           <w:rFonts w:hint="eastAsia"/>
         </w:rPr>
-        <w:t>（很可能时安卓不能处理两条间隔较短的蓝牙指令）</w:t>
+        <w:t>（很可能时</w:t>
+      </w:r>
+      <w:proofErr w:type="gramStart"/>
+      <w:r>
+        <w:rPr>
+          <w:rFonts w:hint="eastAsia"/>
+        </w:rPr>
+        <w:t>安卓不能</w:t>
+      </w:r>
+      <w:proofErr w:type="gramEnd"/>
+      <w:r>
+        <w:rPr>
+          <w:rFonts w:hint="eastAsia"/>
+        </w:rPr>
+        <w:t>处理两条间隔较短</w:t>
+      </w:r>
+      <w:proofErr w:type="gramStart"/>
+      <w:r>
+        <w:rPr>
+          <w:rFonts w:hint="eastAsia"/>
+        </w:rPr>
+        <w:t>的蓝牙指令</w:t>
+      </w:r>
+      <w:proofErr w:type="gramEnd"/>
+      <w:r>
+        <w:rPr>
+          <w:rFonts w:hint="eastAsia"/>
+        </w:rPr>
+        <w:t>）</w:t>
       </w:r>
     </w:p>
     <w:p>
@@ -2088,16 +2176,27 @@
         </w:numPr>
         <w:ind w:firstLineChars="0"/>
         <w:jc w:val="left"/>
-        <w:rPr>
-          <w:rFonts w:hint="eastAsia"/>
-        </w:rPr>
       </w:pPr>
       <w:r>
         <w:rPr>
           <w:rFonts w:hint="eastAsia"/>
         </w:rPr>
         <w:lastRenderedPageBreak/>
-        <w:t>使用队列处理蓝牙丢包问题。</w:t>
+        <w:t>使用队列</w:t>
+      </w:r>
+      <w:proofErr w:type="gramStart"/>
+      <w:r>
+        <w:rPr>
+          <w:rFonts w:hint="eastAsia"/>
+        </w:rPr>
+        <w:t>处理蓝牙丢包</w:t>
+      </w:r>
+      <w:proofErr w:type="gramEnd"/>
+      <w:r>
+        <w:rPr>
+          <w:rFonts w:hint="eastAsia"/>
+        </w:rPr>
+        <w:t>问题。</w:t>
       </w:r>
     </w:p>
     <w:p>
@@ -2109,15 +2208,108 @@
         </w:numPr>
         <w:ind w:firstLineChars="0"/>
         <w:jc w:val="left"/>
-      </w:pPr>
-      <w:r>
-        <w:rPr>
-          <w:rFonts w:hint="eastAsia"/>
-        </w:rPr>
-        <w:t>考虑长按以及按钮切换的逻辑是否有更优的策略。</w:t>
-      </w:r>
-      <w:bookmarkStart w:id="2" w:name="_GoBack"/>
-      <w:bookmarkEnd w:id="2"/>
+        <w:rPr>
+          <w:rFonts w:hint="eastAsia"/>
+        </w:rPr>
+      </w:pPr>
+      <w:r>
+        <w:rPr>
+          <w:rFonts w:hint="eastAsia"/>
+        </w:rPr>
+        <w:t>考虑</w:t>
+      </w:r>
+      <w:proofErr w:type="gramStart"/>
+      <w:r>
+        <w:rPr>
+          <w:rFonts w:hint="eastAsia"/>
+        </w:rPr>
+        <w:t>长按以及</w:t>
+      </w:r>
+      <w:proofErr w:type="gramEnd"/>
+      <w:r>
+        <w:rPr>
+          <w:rFonts w:hint="eastAsia"/>
+        </w:rPr>
+        <w:t>按钮切换的逻辑是否有更优的策略。</w:t>
+      </w:r>
+    </w:p>
+    <w:p>
+      <w:pPr>
+        <w:jc w:val="left"/>
+        <w:rPr>
+          <w:rFonts w:hint="eastAsia"/>
+        </w:rPr>
+      </w:pPr>
+    </w:p>
+    <w:p>
+      <w:pPr>
+        <w:jc w:val="left"/>
+        <w:rPr>
+          <w:rFonts w:hint="eastAsia"/>
+        </w:rPr>
+      </w:pPr>
+      <w:r>
+        <w:rPr>
+          <w:rFonts w:hint="eastAsia"/>
+        </w:rPr>
+        <w:t>周日：</w:t>
+      </w:r>
+    </w:p>
+    <w:p>
+      <w:pPr>
+        <w:pStyle w:val="a5"/>
+        <w:numPr>
+          <w:ilvl w:val="0"/>
+          <w:numId w:val="27"/>
+        </w:numPr>
+        <w:ind w:firstLineChars="0"/>
+        <w:jc w:val="left"/>
+        <w:rPr>
+          <w:rFonts w:hint="eastAsia"/>
+        </w:rPr>
+      </w:pPr>
+      <w:r>
+        <w:rPr>
+          <w:rFonts w:hint="eastAsia"/>
+        </w:rPr>
+        <w:t>解决</w:t>
+      </w:r>
+      <w:proofErr w:type="gramStart"/>
+      <w:r>
+        <w:rPr>
+          <w:rFonts w:hint="eastAsia"/>
+        </w:rPr>
+        <w:t>安卓两条蓝牙</w:t>
+      </w:r>
+      <w:proofErr w:type="gramEnd"/>
+      <w:r>
+        <w:rPr>
+          <w:rFonts w:hint="eastAsia"/>
+        </w:rPr>
+        <w:t>指令间隔较短时造成丢包的问题。</w:t>
+      </w:r>
+    </w:p>
+    <w:p>
+      <w:pPr>
+        <w:pStyle w:val="a5"/>
+        <w:numPr>
+          <w:ilvl w:val="0"/>
+          <w:numId w:val="27"/>
+        </w:numPr>
+        <w:ind w:firstLineChars="0"/>
+        <w:jc w:val="left"/>
+      </w:pPr>
+      <w:r>
+        <w:rPr>
+          <w:rFonts w:hint="eastAsia"/>
+        </w:rPr>
+        <w:t>梳理框架，线程设计，弄明白线程、协程</w:t>
+      </w:r>
+    </w:p>
+    <w:p>
+      <w:pPr>
+        <w:jc w:val="left"/>
+      </w:pPr>
     </w:p>
     <w:sectPr>
       <w:pgSz w:w="11906" w:h="16838"/>
@@ -3512,6 +3704,95 @@
     </w:lvl>
   </w:abstractNum>
   <w:abstractNum w:abstractNumId="14">
+    <w:nsid w:val="4DEF06C0"/>
+    <w:multiLevelType w:val="hybridMultilevel"/>
+    <w:tmpl w:val="401CDB0E"/>
+    <w:lvl w:ilvl="0" w:tplc="BFF8239A">
+      <w:start w:val="1"/>
+      <w:numFmt w:val="decimal"/>
+      <w:lvlText w:val="%1."/>
+      <w:lvlJc w:val="left"/>
+      <w:pPr>
+        <w:ind w:left="360" w:hanging="360"/>
+      </w:pPr>
+      <w:rPr>
+        <w:rFonts w:hint="default"/>
+      </w:rPr>
+    </w:lvl>
+    <w:lvl w:ilvl="1" w:tplc="04090019" w:tentative="1">
+      <w:start w:val="1"/>
+      <w:numFmt w:val="lowerLetter"/>
+      <w:lvlText w:val="%2)"/>
+      <w:lvlJc w:val="left"/>
+      <w:pPr>
+        <w:ind w:left="840" w:hanging="420"/>
+      </w:pPr>
+    </w:lvl>
+    <w:lvl w:ilvl="2" w:tplc="0409001B" w:tentative="1">
+      <w:start w:val="1"/>
+      <w:numFmt w:val="lowerRoman"/>
+      <w:lvlText w:val="%3."/>
+      <w:lvlJc w:val="right"/>
+      <w:pPr>
+        <w:ind w:left="1260" w:hanging="420"/>
+      </w:pPr>
+    </w:lvl>
+    <w:lvl w:ilvl="3" w:tplc="0409000F" w:tentative="1">
+      <w:start w:val="1"/>
+      <w:numFmt w:val="decimal"/>
+      <w:lvlText w:val="%4."/>
+      <w:lvlJc w:val="left"/>
+      <w:pPr>
+        <w:ind w:left="1680" w:hanging="420"/>
+      </w:pPr>
+    </w:lvl>
+    <w:lvl w:ilvl="4" w:tplc="04090019" w:tentative="1">
+      <w:start w:val="1"/>
+      <w:numFmt w:val="lowerLetter"/>
+      <w:lvlText w:val="%5)"/>
+      <w:lvlJc w:val="left"/>
+      <w:pPr>
+        <w:ind w:left="2100" w:hanging="420"/>
+      </w:pPr>
+    </w:lvl>
+    <w:lvl w:ilvl="5" w:tplc="0409001B" w:tentative="1">
+      <w:start w:val="1"/>
+      <w:numFmt w:val="lowerRoman"/>
+      <w:lvlText w:val="%6."/>
+      <w:lvlJc w:val="right"/>
+      <w:pPr>
+        <w:ind w:left="2520" w:hanging="420"/>
+      </w:pPr>
+    </w:lvl>
+    <w:lvl w:ilvl="6" w:tplc="0409000F" w:tentative="1">
+      <w:start w:val="1"/>
+      <w:numFmt w:val="decimal"/>
+      <w:lvlText w:val="%7."/>
+      <w:lvlJc w:val="left"/>
+      <w:pPr>
+        <w:ind w:left="2940" w:hanging="420"/>
+      </w:pPr>
+    </w:lvl>
+    <w:lvl w:ilvl="7" w:tplc="04090019" w:tentative="1">
+      <w:start w:val="1"/>
+      <w:numFmt w:val="lowerLetter"/>
+      <w:lvlText w:val="%8)"/>
+      <w:lvlJc w:val="left"/>
+      <w:pPr>
+        <w:ind w:left="3360" w:hanging="420"/>
+      </w:pPr>
+    </w:lvl>
+    <w:lvl w:ilvl="8" w:tplc="0409001B" w:tentative="1">
+      <w:start w:val="1"/>
+      <w:numFmt w:val="lowerRoman"/>
+      <w:lvlText w:val="%9."/>
+      <w:lvlJc w:val="right"/>
+      <w:pPr>
+        <w:ind w:left="3780" w:hanging="420"/>
+      </w:pPr>
+    </w:lvl>
+  </w:abstractNum>
+  <w:abstractNum w:abstractNumId="15">
     <w:nsid w:val="53692C85"/>
     <w:multiLevelType w:val="hybridMultilevel"/>
     <w:tmpl w:val="82B4BD24"/>
@@ -3600,7 +3881,7 @@
       </w:pPr>
     </w:lvl>
   </w:abstractNum>
-  <w:abstractNum w:abstractNumId="15">
+  <w:abstractNum w:abstractNumId="16">
     <w:nsid w:val="584B0141"/>
     <w:multiLevelType w:val="hybridMultilevel"/>
     <w:tmpl w:val="A2AC33DC"/>
@@ -3689,7 +3970,7 @@
       </w:pPr>
     </w:lvl>
   </w:abstractNum>
-  <w:abstractNum w:abstractNumId="16">
+  <w:abstractNum w:abstractNumId="17">
     <w:nsid w:val="5D0C6107"/>
     <w:multiLevelType w:val="hybridMultilevel"/>
     <w:tmpl w:val="A814A622"/>
@@ -3778,7 +4059,7 @@
       </w:pPr>
     </w:lvl>
   </w:abstractNum>
-  <w:abstractNum w:abstractNumId="17">
+  <w:abstractNum w:abstractNumId="18">
     <w:nsid w:val="5D247D28"/>
     <w:multiLevelType w:val="hybridMultilevel"/>
     <w:tmpl w:val="C7602A28"/>
@@ -3867,7 +4148,7 @@
       </w:pPr>
     </w:lvl>
   </w:abstractNum>
-  <w:abstractNum w:abstractNumId="18">
+  <w:abstractNum w:abstractNumId="19">
     <w:nsid w:val="65472684"/>
     <w:multiLevelType w:val="hybridMultilevel"/>
     <w:tmpl w:val="8F5C21AE"/>
@@ -3956,7 +4237,7 @@
       </w:pPr>
     </w:lvl>
   </w:abstractNum>
-  <w:abstractNum w:abstractNumId="19">
+  <w:abstractNum w:abstractNumId="20">
     <w:nsid w:val="68054DA2"/>
     <w:multiLevelType w:val="hybridMultilevel"/>
     <w:tmpl w:val="AF862490"/>
@@ -4069,7 +4350,7 @@
       </w:rPr>
     </w:lvl>
   </w:abstractNum>
-  <w:abstractNum w:abstractNumId="20">
+  <w:abstractNum w:abstractNumId="21">
     <w:nsid w:val="6A0C1BF8"/>
     <w:multiLevelType w:val="hybridMultilevel"/>
     <w:tmpl w:val="72A82660"/>
@@ -4158,7 +4439,7 @@
       </w:pPr>
     </w:lvl>
   </w:abstractNum>
-  <w:abstractNum w:abstractNumId="21">
+  <w:abstractNum w:abstractNumId="22">
     <w:nsid w:val="6F113EB6"/>
     <w:multiLevelType w:val="hybridMultilevel"/>
     <w:tmpl w:val="3E94283C"/>
@@ -4271,7 +4552,7 @@
       </w:rPr>
     </w:lvl>
   </w:abstractNum>
-  <w:abstractNum w:abstractNumId="22">
+  <w:abstractNum w:abstractNumId="23">
     <w:nsid w:val="7CD422CE"/>
     <w:multiLevelType w:val="hybridMultilevel"/>
     <w:tmpl w:val="DBB09882"/>
@@ -4360,7 +4641,7 @@
       </w:pPr>
     </w:lvl>
   </w:abstractNum>
-  <w:abstractNum w:abstractNumId="23">
+  <w:abstractNum w:abstractNumId="24">
     <w:nsid w:val="7DF44A19"/>
     <w:multiLevelType w:val="hybridMultilevel"/>
     <w:tmpl w:val="29F61FDC"/>
@@ -4449,7 +4730,7 @@
       </w:pPr>
     </w:lvl>
   </w:abstractNum>
-  <w:abstractNum w:abstractNumId="24">
+  <w:abstractNum w:abstractNumId="25">
     <w:nsid w:val="7E597081"/>
     <w:multiLevelType w:val="hybridMultilevel"/>
     <w:tmpl w:val="8E0E3B68"/>
@@ -4535,7 +4816,7 @@
       </w:pPr>
     </w:lvl>
   </w:abstractNum>
-  <w:abstractNum w:abstractNumId="25">
+  <w:abstractNum w:abstractNumId="26">
     <w:nsid w:val="7FA812DD"/>
     <w:multiLevelType w:val="hybridMultilevel"/>
     <w:tmpl w:val="CCD0C022"/>
@@ -4631,7 +4912,7 @@
     <w:abstractNumId w:val="13"/>
   </w:num>
   <w:num w:numId="3">
-    <w:abstractNumId w:val="21"/>
+    <w:abstractNumId w:val="22"/>
   </w:num>
   <w:num w:numId="4">
     <w:abstractNumId w:val="9"/>
@@ -4640,7 +4921,7 @@
     <w:abstractNumId w:val="10"/>
   </w:num>
   <w:num w:numId="6">
-    <w:abstractNumId w:val="15"/>
+    <w:abstractNumId w:val="16"/>
   </w:num>
   <w:num w:numId="7">
     <w:abstractNumId w:val="12"/>
@@ -4649,28 +4930,28 @@
     <w:abstractNumId w:val="2"/>
   </w:num>
   <w:num w:numId="9">
-    <w:abstractNumId w:val="20"/>
+    <w:abstractNumId w:val="21"/>
   </w:num>
   <w:num w:numId="10">
     <w:abstractNumId w:val="8"/>
   </w:num>
   <w:num w:numId="11">
-    <w:abstractNumId w:val="18"/>
+    <w:abstractNumId w:val="19"/>
   </w:num>
   <w:num w:numId="12">
     <w:abstractNumId w:val="3"/>
   </w:num>
   <w:num w:numId="13">
-    <w:abstractNumId w:val="23"/>
+    <w:abstractNumId w:val="24"/>
   </w:num>
   <w:num w:numId="14">
     <w:abstractNumId w:val="0"/>
   </w:num>
   <w:num w:numId="15">
-    <w:abstractNumId w:val="22"/>
+    <w:abstractNumId w:val="23"/>
   </w:num>
   <w:num w:numId="16">
-    <w:abstractNumId w:val="25"/>
+    <w:abstractNumId w:val="26"/>
   </w:num>
   <w:num w:numId="17">
     <w:abstractNumId w:val="4"/>
@@ -4679,7 +4960,7 @@
     <w:abstractNumId w:val="6"/>
   </w:num>
   <w:num w:numId="19">
-    <w:abstractNumId w:val="24"/>
+    <w:abstractNumId w:val="25"/>
   </w:num>
   <w:num w:numId="20">
     <w:abstractNumId w:val="1"/>
@@ -4688,18 +4969,21 @@
     <w:abstractNumId w:val="7"/>
   </w:num>
   <w:num w:numId="22">
-    <w:abstractNumId w:val="19"/>
+    <w:abstractNumId w:val="20"/>
   </w:num>
   <w:num w:numId="23">
-    <w:abstractNumId w:val="16"/>
+    <w:abstractNumId w:val="17"/>
   </w:num>
   <w:num w:numId="24">
-    <w:abstractNumId w:val="17"/>
+    <w:abstractNumId w:val="18"/>
   </w:num>
   <w:num w:numId="25">
     <w:abstractNumId w:val="11"/>
   </w:num>
   <w:num w:numId="26">
+    <w:abstractNumId w:val="15"/>
+  </w:num>
+  <w:num w:numId="27">
     <w:abstractNumId w:val="14"/>
   </w:num>
 </w:numbering>
@@ -5527,7 +5811,7 @@
 </file>
 
 <file path=customXml/itemProps1.xml><?xml version="1.0" encoding="utf-8"?>
-<ds:datastoreItem xmlns:ds="http://schemas.openxmlformats.org/officeDocument/2006/customXml" ds:itemID="{510287E3-4C9A-404A-82A9-365C728654B8}">
+<ds:datastoreItem xmlns:ds="http://schemas.openxmlformats.org/officeDocument/2006/customXml" ds:itemID="{91EF1EF3-4310-43E7-8092-65A3714D354A}">
   <ds:schemaRefs>
     <ds:schemaRef ds:uri="http://schemas.openxmlformats.org/officeDocument/2006/bibliography"/>
   </ds:schemaRefs>

</xml_diff>

<commit_message>
update work plan of 10.11
</commit_message>
<xml_diff>
--- a/Sep.docx
+++ b/Sep.docx
@@ -57,14 +57,12 @@
         </w:rPr>
         <w:t>熟悉</w:t>
       </w:r>
-      <w:proofErr w:type="spellStart"/>
       <w:r>
         <w:rPr>
           <w:rFonts w:hint="eastAsia"/>
         </w:rPr>
         <w:t>git</w:t>
       </w:r>
-      <w:proofErr w:type="spellEnd"/>
       <w:r>
         <w:rPr>
           <w:rFonts w:hint="eastAsia"/>
@@ -95,14 +93,12 @@
         </w:rPr>
         <w:t>以及</w:t>
       </w:r>
-      <w:proofErr w:type="spellStart"/>
       <w:r>
         <w:rPr>
           <w:rFonts w:hint="eastAsia"/>
         </w:rPr>
         <w:t>byobu</w:t>
       </w:r>
-      <w:proofErr w:type="spellEnd"/>
       <w:r>
         <w:rPr>
           <w:rFonts w:hint="eastAsia"/>
@@ -279,28 +275,24 @@
         </w:rPr>
         <w:t>、</w:t>
       </w:r>
-      <w:proofErr w:type="spellStart"/>
       <w:r>
         <w:rPr>
           <w:rFonts w:hint="eastAsia"/>
         </w:rPr>
         <w:t>kanbar</w:t>
       </w:r>
-      <w:proofErr w:type="spellEnd"/>
       <w:r>
         <w:rPr>
           <w:rFonts w:hint="eastAsia"/>
         </w:rPr>
         <w:t>等工作软件。熟悉</w:t>
       </w:r>
-      <w:proofErr w:type="spellStart"/>
       <w:r>
         <w:rPr>
           <w:rFonts w:hint="eastAsia"/>
         </w:rPr>
         <w:t>dahema</w:t>
       </w:r>
-      <w:proofErr w:type="spellEnd"/>
       <w:r>
         <w:rPr>
           <w:rFonts w:hint="eastAsia"/>
@@ -447,19 +439,11 @@
         </w:numPr>
         <w:ind w:firstLineChars="0"/>
       </w:pPr>
-      <w:proofErr w:type="gramStart"/>
-      <w:r>
-        <w:rPr>
-          <w:rFonts w:hint="eastAsia"/>
-        </w:rPr>
-        <w:t>咨询蓝牙模块</w:t>
-      </w:r>
-      <w:proofErr w:type="gramEnd"/>
-      <w:r>
-        <w:rPr>
-          <w:rFonts w:hint="eastAsia"/>
-        </w:rPr>
-        <w:t>与小车对接</w:t>
+      <w:r>
+        <w:rPr>
+          <w:rFonts w:hint="eastAsia"/>
+        </w:rPr>
+        <w:t>咨询蓝牙模块与小车对接</w:t>
       </w:r>
     </w:p>
     <w:p>
@@ -531,7 +515,6 @@
         <w:ind w:firstLineChars="0"/>
         <w:jc w:val="left"/>
       </w:pPr>
-      <w:proofErr w:type="spellStart"/>
       <w:r>
         <w:t>G</w:t>
       </w:r>
@@ -541,7 +524,6 @@
         </w:rPr>
         <w:t>it</w:t>
       </w:r>
-      <w:proofErr w:type="spellEnd"/>
       <w:r>
         <w:rPr>
           <w:rFonts w:hint="eastAsia"/>
@@ -744,21 +726,7 @@
         <w:rPr>
           <w:rFonts w:hint="eastAsia"/>
         </w:rPr>
-        <w:t>游戏</w:t>
-      </w:r>
-      <w:proofErr w:type="gramStart"/>
-      <w:r>
-        <w:rPr>
-          <w:rFonts w:hint="eastAsia"/>
-        </w:rPr>
-        <w:t>模块蓝牙联通</w:t>
-      </w:r>
-      <w:proofErr w:type="gramEnd"/>
-      <w:r>
-        <w:rPr>
-          <w:rFonts w:hint="eastAsia"/>
-        </w:rPr>
-        <w:t>，熟悉</w:t>
+        <w:t>游戏模块蓝牙联通，熟悉</w:t>
       </w:r>
       <w:r>
         <w:rPr>
@@ -816,19 +784,11 @@
         </w:rPr>
         <w:t>找时间熟悉</w:t>
       </w:r>
-      <w:proofErr w:type="spellStart"/>
-      <w:r>
-        <w:rPr>
-          <w:rFonts w:hint="eastAsia"/>
-        </w:rPr>
-        <w:t>git</w:t>
-      </w:r>
-      <w:proofErr w:type="spellEnd"/>
-      <w:r>
-        <w:rPr>
-          <w:rFonts w:hint="eastAsia"/>
-        </w:rPr>
-        <w:t>.</w:t>
+      <w:r>
+        <w:rPr>
+          <w:rFonts w:hint="eastAsia"/>
+        </w:rPr>
+        <w:t>git.</w:t>
       </w:r>
     </w:p>
     <w:p>
@@ -885,30 +845,8 @@
         <w:rPr>
           <w:rFonts w:hint="eastAsia"/>
         </w:rPr>
-        <w:t>的交互，然后明确</w:t>
-      </w:r>
-      <w:proofErr w:type="gramStart"/>
-      <w:r>
-        <w:rPr>
-          <w:rFonts w:hint="eastAsia"/>
-        </w:rPr>
-        <w:t>调试蓝牙思路</w:t>
-      </w:r>
-      <w:proofErr w:type="gramEnd"/>
-      <w:r>
-        <w:rPr>
-          <w:rFonts w:hint="eastAsia"/>
-        </w:rPr>
-        <w:t>，调</w:t>
-      </w:r>
-      <w:proofErr w:type="gramStart"/>
-      <w:r>
-        <w:rPr>
-          <w:rFonts w:hint="eastAsia"/>
-        </w:rPr>
-        <w:t>通蓝牙</w:t>
-      </w:r>
-      <w:proofErr w:type="gramEnd"/>
+        <w:t>的交互，然后明确调试蓝牙思路，调通蓝牙</w:t>
+      </w:r>
     </w:p>
     <w:p>
       <w:pPr>
@@ -967,21 +905,7 @@
         <w:rPr>
           <w:rFonts w:hint="eastAsia"/>
         </w:rPr>
-        <w:t>包也可以实现开启</w:t>
-      </w:r>
-      <w:proofErr w:type="gramStart"/>
-      <w:r>
-        <w:rPr>
-          <w:rFonts w:hint="eastAsia"/>
-        </w:rPr>
-        <w:t>蓝牙和蓝牙</w:t>
-      </w:r>
-      <w:proofErr w:type="gramEnd"/>
-      <w:r>
-        <w:rPr>
-          <w:rFonts w:hint="eastAsia"/>
-        </w:rPr>
-        <w:t>连接等。</w:t>
+        <w:t>包也可以实现开启蓝牙和蓝牙连接等。</w:t>
       </w:r>
     </w:p>
     <w:p>
@@ -1055,19 +979,11 @@
         <w:ind w:firstLineChars="0"/>
         <w:jc w:val="left"/>
       </w:pPr>
-      <w:proofErr w:type="gramStart"/>
-      <w:r>
-        <w:rPr>
-          <w:rFonts w:hint="eastAsia"/>
-        </w:rPr>
-        <w:t>捋</w:t>
-      </w:r>
-      <w:proofErr w:type="gramEnd"/>
-      <w:r>
-        <w:rPr>
-          <w:rFonts w:hint="eastAsia"/>
-        </w:rPr>
-        <w:t>清楚目前</w:t>
+      <w:r>
+        <w:rPr>
+          <w:rFonts w:hint="eastAsia"/>
+        </w:rPr>
+        <w:t>捋清楚目前</w:t>
       </w:r>
       <w:r>
         <w:rPr>
@@ -1154,14 +1070,12 @@
         </w:rPr>
         <w:t>学习好</w:t>
       </w:r>
-      <w:proofErr w:type="spellStart"/>
       <w:r>
         <w:rPr>
           <w:rFonts w:hint="eastAsia"/>
         </w:rPr>
         <w:t>git</w:t>
       </w:r>
-      <w:proofErr w:type="spellEnd"/>
       <w:r>
         <w:rPr>
           <w:rFonts w:hint="eastAsia"/>
@@ -1201,14 +1115,12 @@
         </w:rPr>
         <w:t>提交代码多提交了</w:t>
       </w:r>
-      <w:proofErr w:type="spellStart"/>
       <w:r>
         <w:rPr>
           <w:rFonts w:hint="eastAsia"/>
         </w:rPr>
         <w:t>buttonController</w:t>
       </w:r>
-      <w:proofErr w:type="spellEnd"/>
       <w:r>
         <w:rPr>
           <w:rFonts w:hint="eastAsia"/>
@@ -1226,19 +1138,11 @@
         <w:ind w:firstLineChars="0"/>
         <w:jc w:val="left"/>
       </w:pPr>
-      <w:proofErr w:type="gramStart"/>
-      <w:r>
-        <w:rPr>
-          <w:rFonts w:hint="eastAsia"/>
-        </w:rPr>
-        <w:t>弄清楚长按的</w:t>
-      </w:r>
-      <w:proofErr w:type="gramEnd"/>
-      <w:r>
-        <w:rPr>
-          <w:rFonts w:hint="eastAsia"/>
-        </w:rPr>
-        <w:t>逻辑。梳理框架</w:t>
+      <w:r>
+        <w:rPr>
+          <w:rFonts w:hint="eastAsia"/>
+        </w:rPr>
+        <w:t>弄清楚长按的逻辑。梳理框架</w:t>
       </w:r>
       <w:r>
         <w:rPr>
@@ -1374,14 +1278,12 @@
         </w:rPr>
         <w:t>熟悉</w:t>
       </w:r>
-      <w:proofErr w:type="spellStart"/>
       <w:r>
         <w:rPr>
           <w:rFonts w:hint="eastAsia"/>
         </w:rPr>
         <w:t>git</w:t>
       </w:r>
-      <w:proofErr w:type="spellEnd"/>
       <w:r>
         <w:rPr>
           <w:rFonts w:hint="eastAsia"/>
@@ -1400,14 +1302,12 @@
         </w:rPr>
         <w:t>操作，抽空学习</w:t>
       </w:r>
-      <w:proofErr w:type="spellStart"/>
       <w:r>
         <w:rPr>
           <w:rFonts w:hint="eastAsia"/>
         </w:rPr>
         <w:t>rubi</w:t>
       </w:r>
-      <w:proofErr w:type="spellEnd"/>
       <w:r>
         <w:rPr>
           <w:rFonts w:hint="eastAsia"/>
@@ -1436,8 +1336,6 @@
         </w:rPr>
         <w:t>六</w:t>
       </w:r>
-      <w:bookmarkStart w:id="2" w:name="_GoBack"/>
-      <w:bookmarkEnd w:id="2"/>
       <w:r>
         <w:rPr>
           <w:rFonts w:hint="eastAsia"/>
@@ -1521,21 +1419,7 @@
         <w:rPr>
           <w:rFonts w:hint="eastAsia"/>
         </w:rPr>
-        <w:t>上</w:t>
-      </w:r>
-      <w:proofErr w:type="gramStart"/>
-      <w:r>
-        <w:rPr>
-          <w:rFonts w:hint="eastAsia"/>
-        </w:rPr>
-        <w:t>传长按部分</w:t>
-      </w:r>
-      <w:proofErr w:type="gramEnd"/>
-      <w:r>
-        <w:rPr>
-          <w:rFonts w:hint="eastAsia"/>
-        </w:rPr>
-        <w:t>代码。</w:t>
+        <w:t>上传长按部分代码。</w:t>
       </w:r>
     </w:p>
     <w:p>
@@ -1609,19 +1493,11 @@
         </w:rPr>
         <w:t>unity</w:t>
       </w:r>
-      <w:proofErr w:type="gramStart"/>
-      <w:r>
-        <w:rPr>
-          <w:rFonts w:hint="eastAsia"/>
-        </w:rPr>
-        <w:t>端长按指令</w:t>
-      </w:r>
-      <w:proofErr w:type="gramEnd"/>
-      <w:r>
-        <w:rPr>
-          <w:rFonts w:hint="eastAsia"/>
-        </w:rPr>
-        <w:t>可以实现</w:t>
+      <w:r>
+        <w:rPr>
+          <w:rFonts w:hint="eastAsia"/>
+        </w:rPr>
+        <w:t>端长按指令可以实现</w:t>
       </w:r>
       <w:r>
         <w:rPr>
@@ -1703,39 +1579,17 @@
         <w:ind w:firstLineChars="0"/>
         <w:jc w:val="left"/>
       </w:pPr>
-      <w:proofErr w:type="gramStart"/>
-      <w:r>
-        <w:rPr>
-          <w:rFonts w:hint="eastAsia"/>
-        </w:rPr>
-        <w:t>长按持续</w:t>
-      </w:r>
-      <w:proofErr w:type="gramEnd"/>
-      <w:r>
-        <w:rPr>
-          <w:rFonts w:hint="eastAsia"/>
-        </w:rPr>
-        <w:t>运动的实现：</w:t>
-      </w:r>
-      <w:r>
-        <w:rPr>
-          <w:rFonts w:hint="eastAsia"/>
-        </w:rPr>
-        <w:t>之前</w:t>
-      </w:r>
-      <w:proofErr w:type="gramStart"/>
-      <w:r>
-        <w:rPr>
-          <w:rFonts w:hint="eastAsia"/>
-        </w:rPr>
-        <w:t>出现长按断断续续</w:t>
-      </w:r>
-      <w:proofErr w:type="gramEnd"/>
-      <w:r>
-        <w:rPr>
-          <w:rFonts w:hint="eastAsia"/>
-        </w:rPr>
-        <w:t>的问题，源于每个动作的运动时间（</w:t>
+      <w:r>
+        <w:rPr>
+          <w:rFonts w:hint="eastAsia"/>
+        </w:rPr>
+        <w:t>长按持续运动的实现：</w:t>
+      </w:r>
+      <w:r>
+        <w:rPr>
+          <w:rFonts w:hint="eastAsia"/>
+        </w:rPr>
+        <w:t>之前出现长按断断续续的问题，源于每个动作的运动时间（</w:t>
       </w:r>
       <w:r>
         <w:rPr>
@@ -1828,19 +1682,11 @@
         <w:ind w:firstLineChars="0"/>
         <w:jc w:val="left"/>
       </w:pPr>
-      <w:proofErr w:type="gramStart"/>
-      <w:r>
-        <w:rPr>
-          <w:rFonts w:hint="eastAsia"/>
-        </w:rPr>
-        <w:t>长按放开</w:t>
-      </w:r>
-      <w:proofErr w:type="gramEnd"/>
-      <w:r>
-        <w:rPr>
-          <w:rFonts w:hint="eastAsia"/>
-        </w:rPr>
-        <w:t>后运动停止的实现：</w:t>
+      <w:r>
+        <w:rPr>
+          <w:rFonts w:hint="eastAsia"/>
+        </w:rPr>
+        <w:t>长按放开后运动停止的实现：</w:t>
       </w:r>
       <w:r>
         <w:rPr>
@@ -1848,14 +1694,12 @@
         </w:rPr>
         <w:t>通过</w:t>
       </w:r>
-      <w:proofErr w:type="spellStart"/>
       <w:r>
         <w:rPr>
           <w:rFonts w:hint="eastAsia"/>
         </w:rPr>
         <w:t>BtnExit</w:t>
       </w:r>
-      <w:proofErr w:type="spellEnd"/>
       <w:r>
         <w:rPr>
           <w:rFonts w:hint="eastAsia"/>
@@ -1990,49 +1834,7 @@
         <w:rPr>
           <w:rFonts w:hint="eastAsia"/>
         </w:rPr>
-        <w:t>根源在于</w:t>
-      </w:r>
-      <w:proofErr w:type="gramStart"/>
-      <w:r>
-        <w:rPr>
-          <w:rFonts w:hint="eastAsia"/>
-        </w:rPr>
-        <w:t>安卓系统</w:t>
-      </w:r>
-      <w:proofErr w:type="gramEnd"/>
-      <w:r>
-        <w:rPr>
-          <w:rFonts w:hint="eastAsia"/>
-        </w:rPr>
-        <w:t>处理两条相隔很近</w:t>
-      </w:r>
-      <w:proofErr w:type="gramStart"/>
-      <w:r>
-        <w:rPr>
-          <w:rFonts w:hint="eastAsia"/>
-        </w:rPr>
-        <w:t>的蓝牙指令</w:t>
-      </w:r>
-      <w:proofErr w:type="gramEnd"/>
-      <w:r>
-        <w:rPr>
-          <w:rFonts w:hint="eastAsia"/>
-        </w:rPr>
-        <w:t>时会忽略后面那条。针对这一情况，如果</w:t>
-      </w:r>
-      <w:proofErr w:type="gramStart"/>
-      <w:r>
-        <w:rPr>
-          <w:rFonts w:hint="eastAsia"/>
-        </w:rPr>
-        <w:t>两条蓝牙指令间隔</w:t>
-      </w:r>
-      <w:proofErr w:type="gramEnd"/>
-      <w:r>
-        <w:rPr>
-          <w:rFonts w:hint="eastAsia"/>
-        </w:rPr>
-        <w:t>时间较短，需要使用队列发送。</w:t>
+        <w:t>根源在于安卓系统处理两条相隔很近的蓝牙指令时会忽略后面那条。针对这一情况，如果两条蓝牙指令间隔时间较短，需要使用队列发送。</w:t>
       </w:r>
       <w:r>
         <w:rPr>
@@ -2136,35 +1938,7 @@
         <w:rPr>
           <w:rFonts w:hint="eastAsia"/>
         </w:rPr>
-        <w:t>（很可能时</w:t>
-      </w:r>
-      <w:proofErr w:type="gramStart"/>
-      <w:r>
-        <w:rPr>
-          <w:rFonts w:hint="eastAsia"/>
-        </w:rPr>
-        <w:t>安卓不能</w:t>
-      </w:r>
-      <w:proofErr w:type="gramEnd"/>
-      <w:r>
-        <w:rPr>
-          <w:rFonts w:hint="eastAsia"/>
-        </w:rPr>
-        <w:t>处理两条间隔较短</w:t>
-      </w:r>
-      <w:proofErr w:type="gramStart"/>
-      <w:r>
-        <w:rPr>
-          <w:rFonts w:hint="eastAsia"/>
-        </w:rPr>
-        <w:t>的蓝牙指令</w:t>
-      </w:r>
-      <w:proofErr w:type="gramEnd"/>
-      <w:r>
-        <w:rPr>
-          <w:rFonts w:hint="eastAsia"/>
-        </w:rPr>
-        <w:t>）</w:t>
+        <w:t>（很可能时安卓不能处理两条间隔较短的蓝牙指令）</w:t>
       </w:r>
     </w:p>
     <w:p>
@@ -2182,21 +1956,7 @@
           <w:rFonts w:hint="eastAsia"/>
         </w:rPr>
         <w:lastRenderedPageBreak/>
-        <w:t>使用队列</w:t>
-      </w:r>
-      <w:proofErr w:type="gramStart"/>
-      <w:r>
-        <w:rPr>
-          <w:rFonts w:hint="eastAsia"/>
-        </w:rPr>
-        <w:t>处理蓝牙丢包</w:t>
-      </w:r>
-      <w:proofErr w:type="gramEnd"/>
-      <w:r>
-        <w:rPr>
-          <w:rFonts w:hint="eastAsia"/>
-        </w:rPr>
-        <w:t>问题。</w:t>
+        <w:t>使用队列处理蓝牙丢包问题。</w:t>
       </w:r>
     </w:p>
     <w:p>
@@ -2208,45 +1968,22 @@
         </w:numPr>
         <w:ind w:firstLineChars="0"/>
         <w:jc w:val="left"/>
-        <w:rPr>
-          <w:rFonts w:hint="eastAsia"/>
-        </w:rPr>
-      </w:pPr>
-      <w:r>
-        <w:rPr>
-          <w:rFonts w:hint="eastAsia"/>
-        </w:rPr>
-        <w:t>考虑</w:t>
-      </w:r>
-      <w:proofErr w:type="gramStart"/>
-      <w:r>
-        <w:rPr>
-          <w:rFonts w:hint="eastAsia"/>
-        </w:rPr>
-        <w:t>长按以及</w:t>
-      </w:r>
-      <w:proofErr w:type="gramEnd"/>
-      <w:r>
-        <w:rPr>
-          <w:rFonts w:hint="eastAsia"/>
-        </w:rPr>
-        <w:t>按钮切换的逻辑是否有更优的策略。</w:t>
-      </w:r>
-    </w:p>
-    <w:p>
-      <w:pPr>
-        <w:jc w:val="left"/>
-        <w:rPr>
-          <w:rFonts w:hint="eastAsia"/>
-        </w:rPr>
-      </w:pPr>
-    </w:p>
-    <w:p>
-      <w:pPr>
-        <w:jc w:val="left"/>
-        <w:rPr>
-          <w:rFonts w:hint="eastAsia"/>
-        </w:rPr>
+      </w:pPr>
+      <w:r>
+        <w:rPr>
+          <w:rFonts w:hint="eastAsia"/>
+        </w:rPr>
+        <w:t>考虑长按以及按钮切换的逻辑是否有更优的策略。</w:t>
+      </w:r>
+    </w:p>
+    <w:p>
+      <w:pPr>
+        <w:jc w:val="left"/>
+      </w:pPr>
+    </w:p>
+    <w:p>
+      <w:pPr>
+        <w:jc w:val="left"/>
       </w:pPr>
       <w:r>
         <w:rPr>
@@ -2264,29 +2001,24 @@
         </w:numPr>
         <w:ind w:firstLineChars="0"/>
         <w:jc w:val="left"/>
-        <w:rPr>
-          <w:rFonts w:hint="eastAsia"/>
-        </w:rPr>
-      </w:pPr>
-      <w:r>
-        <w:rPr>
-          <w:rFonts w:hint="eastAsia"/>
-        </w:rPr>
-        <w:t>解决</w:t>
-      </w:r>
-      <w:proofErr w:type="gramStart"/>
-      <w:r>
-        <w:rPr>
-          <w:rFonts w:hint="eastAsia"/>
-        </w:rPr>
-        <w:t>安卓两条蓝牙</w:t>
-      </w:r>
-      <w:proofErr w:type="gramEnd"/>
-      <w:r>
-        <w:rPr>
-          <w:rFonts w:hint="eastAsia"/>
-        </w:rPr>
-        <w:t>指令间隔较短时造成丢包的问题。</w:t>
+      </w:pPr>
+      <w:r>
+        <w:rPr>
+          <w:rFonts w:hint="eastAsia"/>
+        </w:rPr>
+        <w:t>解决安卓两条蓝牙指令间隔较短时造成丢包的问题。</w:t>
+      </w:r>
+      <w:r>
+        <w:rPr>
+          <w:rFonts w:hint="eastAsia"/>
+        </w:rPr>
+        <w:t>思考队列</w:t>
+      </w:r>
+      <w:r>
+        <w:rPr>
+          <w:rFonts w:hint="eastAsia"/>
+        </w:rPr>
+        <w:t>解决策略。</w:t>
       </w:r>
     </w:p>
     <w:p>
@@ -2298,6 +2030,9 @@
         </w:numPr>
         <w:ind w:firstLineChars="0"/>
         <w:jc w:val="left"/>
+        <w:rPr>
+          <w:rFonts w:hint="eastAsia"/>
+        </w:rPr>
       </w:pPr>
       <w:r>
         <w:rPr>
@@ -2305,6 +2040,1671 @@
         </w:rPr>
         <w:t>梳理框架，线程设计，弄明白线程、协程</w:t>
       </w:r>
+      <w:r>
+        <w:rPr>
+          <w:rFonts w:hint="eastAsia"/>
+        </w:rPr>
+        <w:t>。</w:t>
+      </w:r>
+    </w:p>
+    <w:p>
+      <w:pPr>
+        <w:pStyle w:val="a5"/>
+        <w:ind w:left="360" w:firstLineChars="0" w:firstLine="0"/>
+        <w:jc w:val="left"/>
+        <w:rPr>
+          <w:rFonts w:hint="eastAsia"/>
+        </w:rPr>
+      </w:pPr>
+    </w:p>
+    <w:p>
+      <w:pPr>
+        <w:pStyle w:val="a5"/>
+        <w:ind w:left="360" w:firstLineChars="0" w:firstLine="0"/>
+        <w:jc w:val="left"/>
+        <w:rPr>
+          <w:rFonts w:hint="eastAsia"/>
+        </w:rPr>
+      </w:pPr>
+    </w:p>
+    <w:p>
+      <w:pPr>
+        <w:pStyle w:val="a5"/>
+        <w:ind w:left="360" w:firstLineChars="0" w:firstLine="0"/>
+        <w:jc w:val="left"/>
+        <w:rPr>
+          <w:rFonts w:hint="eastAsia"/>
+        </w:rPr>
+      </w:pPr>
+    </w:p>
+    <w:p>
+      <w:pPr>
+        <w:pStyle w:val="a5"/>
+        <w:ind w:left="360" w:firstLineChars="0" w:firstLine="0"/>
+        <w:jc w:val="left"/>
+        <w:rPr>
+          <w:rFonts w:hint="eastAsia"/>
+        </w:rPr>
+      </w:pPr>
+      <w:r>
+        <w:rPr>
+          <w:rFonts w:hint="eastAsia"/>
+        </w:rPr>
+        <w:t>关于</w:t>
+      </w:r>
+      <w:r>
+        <w:rPr>
+          <w:rFonts w:hint="eastAsia"/>
+        </w:rPr>
+        <w:t>android</w:t>
+      </w:r>
+      <w:r>
+        <w:rPr>
+          <w:rFonts w:hint="eastAsia"/>
+        </w:rPr>
+        <w:t>的写操作：</w:t>
+      </w:r>
+    </w:p>
+    <w:p>
+      <w:pPr>
+        <w:pStyle w:val="a5"/>
+        <w:ind w:left="360" w:firstLineChars="0" w:firstLine="0"/>
+        <w:jc w:val="left"/>
+        <w:rPr>
+          <w:rFonts w:hint="eastAsia"/>
+        </w:rPr>
+      </w:pPr>
+    </w:p>
+    <w:p>
+      <w:pPr>
+        <w:pStyle w:val="a5"/>
+        <w:numPr>
+          <w:ilvl w:val="0"/>
+          <w:numId w:val="28"/>
+        </w:numPr>
+        <w:ind w:firstLineChars="0"/>
+        <w:jc w:val="left"/>
+        <w:rPr>
+          <w:rFonts w:ascii="Tahoma" w:hAnsi="Tahoma" w:cs="Tahoma" w:hint="eastAsia"/>
+          <w:color w:val="333333"/>
+          <w:sz w:val="20"/>
+          <w:szCs w:val="20"/>
+          <w:shd w:val="clear" w:color="auto" w:fill="FFFFFF"/>
+        </w:rPr>
+      </w:pPr>
+      <w:r>
+        <w:rPr>
+          <w:rFonts w:ascii="Tahoma" w:hAnsi="Tahoma" w:cs="Tahoma"/>
+          <w:color w:val="333333"/>
+          <w:sz w:val="20"/>
+          <w:szCs w:val="20"/>
+          <w:shd w:val="clear" w:color="auto" w:fill="FFFFFF"/>
+        </w:rPr>
+        <w:t>如果要发送数据，是写</w:t>
+      </w:r>
+      <w:r>
+        <w:rPr>
+          <w:rFonts w:ascii="Tahoma" w:hAnsi="Tahoma" w:cs="Tahoma"/>
+          <w:color w:val="333333"/>
+          <w:sz w:val="20"/>
+          <w:szCs w:val="20"/>
+          <w:shd w:val="clear" w:color="auto" w:fill="FFFFFF"/>
+        </w:rPr>
+        <w:t xml:space="preserve">Characteristic </w:t>
+      </w:r>
+      <w:r>
+        <w:rPr>
+          <w:rFonts w:ascii="Tahoma" w:hAnsi="Tahoma" w:cs="Tahoma"/>
+          <w:color w:val="333333"/>
+          <w:sz w:val="20"/>
+          <w:szCs w:val="20"/>
+          <w:shd w:val="clear" w:color="auto" w:fill="FFFFFF"/>
+        </w:rPr>
+        <w:t>，要在回调函数</w:t>
+      </w:r>
+      <w:r>
+        <w:rPr>
+          <w:rFonts w:ascii="Tahoma" w:hAnsi="Tahoma" w:cs="Tahoma"/>
+          <w:color w:val="333333"/>
+          <w:sz w:val="20"/>
+          <w:szCs w:val="20"/>
+          <w:shd w:val="clear" w:color="auto" w:fill="FFFFFF"/>
+        </w:rPr>
+        <w:t>onCharacteristicWrite</w:t>
+      </w:r>
+      <w:r>
+        <w:rPr>
+          <w:rFonts w:ascii="Tahoma" w:hAnsi="Tahoma" w:cs="Tahoma"/>
+          <w:color w:val="333333"/>
+          <w:sz w:val="20"/>
+          <w:szCs w:val="20"/>
+          <w:shd w:val="clear" w:color="auto" w:fill="FFFFFF"/>
+        </w:rPr>
+        <w:t>中等待写的结果，才能继续写，否则会写失败，所以需要做一个</w:t>
+      </w:r>
+      <w:r>
+        <w:rPr>
+          <w:rFonts w:ascii="Tahoma" w:hAnsi="Tahoma" w:cs="Tahoma"/>
+          <w:color w:val="333333"/>
+          <w:sz w:val="20"/>
+          <w:szCs w:val="20"/>
+          <w:shd w:val="clear" w:color="auto" w:fill="FFFFFF"/>
+        </w:rPr>
+        <w:t>FIFO</w:t>
+      </w:r>
+      <w:r>
+        <w:rPr>
+          <w:rFonts w:ascii="Tahoma" w:hAnsi="Tahoma" w:cs="Tahoma"/>
+          <w:color w:val="333333"/>
+          <w:sz w:val="20"/>
+          <w:szCs w:val="20"/>
+          <w:shd w:val="clear" w:color="auto" w:fill="FFFFFF"/>
+        </w:rPr>
+        <w:t>形式的写缓存队列才能实现可靠的发送数据。</w:t>
+      </w:r>
+    </w:p>
+    <w:p>
+      <w:pPr>
+        <w:jc w:val="left"/>
+        <w:rPr>
+          <w:rFonts w:hint="eastAsia"/>
+        </w:rPr>
+      </w:pPr>
+    </w:p>
+    <w:p>
+      <w:pPr>
+        <w:jc w:val="left"/>
+        <w:rPr>
+          <w:rFonts w:hint="eastAsia"/>
+        </w:rPr>
+      </w:pPr>
+    </w:p>
+    <w:p>
+      <w:pPr>
+        <w:pStyle w:val="a5"/>
+        <w:numPr>
+          <w:ilvl w:val="0"/>
+          <w:numId w:val="22"/>
+        </w:numPr>
+        <w:ind w:firstLineChars="0"/>
+        <w:jc w:val="left"/>
+        <w:rPr>
+          <w:rFonts w:hint="eastAsia"/>
+        </w:rPr>
+      </w:pPr>
+      <w:r>
+        <w:rPr>
+          <w:rFonts w:hint="eastAsia"/>
+        </w:rPr>
+        <w:t>修复</w:t>
+      </w:r>
+      <w:r>
+        <w:rPr>
+          <w:rFonts w:hint="eastAsia"/>
+        </w:rPr>
+        <w:t>android</w:t>
+      </w:r>
+      <w:r>
+        <w:rPr>
+          <w:rFonts w:hint="eastAsia"/>
+        </w:rPr>
+        <w:t>连续写丢包问题</w:t>
+      </w:r>
+    </w:p>
+    <w:p>
+      <w:pPr>
+        <w:pStyle w:val="a5"/>
+        <w:ind w:left="420" w:firstLineChars="0" w:firstLine="0"/>
+        <w:jc w:val="left"/>
+        <w:rPr>
+          <w:rFonts w:hint="eastAsia"/>
+        </w:rPr>
+      </w:pPr>
+      <w:r>
+        <w:rPr>
+          <w:rFonts w:hint="eastAsia"/>
+        </w:rPr>
+        <w:t>目前</w:t>
+      </w:r>
+      <w:r>
+        <w:rPr>
+          <w:rFonts w:hint="eastAsia"/>
+        </w:rPr>
+        <w:t>android</w:t>
+      </w:r>
+      <w:r>
+        <w:rPr>
+          <w:rFonts w:hint="eastAsia"/>
+        </w:rPr>
+        <w:t>端写的实现操作是</w:t>
+      </w:r>
+    </w:p>
+    <w:p>
+      <w:pPr>
+        <w:pStyle w:val="a5"/>
+        <w:ind w:left="420"/>
+        <w:jc w:val="left"/>
+      </w:pPr>
+      <w:r>
+        <w:t>public void SendBleCommand(String cmd)</w:t>
+      </w:r>
+    </w:p>
+    <w:p>
+      <w:pPr>
+        <w:pStyle w:val="a5"/>
+        <w:ind w:left="420"/>
+        <w:jc w:val="left"/>
+      </w:pPr>
+      <w:r>
+        <w:t xml:space="preserve">    {</w:t>
+      </w:r>
+    </w:p>
+    <w:p>
+      <w:pPr>
+        <w:pStyle w:val="a5"/>
+        <w:ind w:left="420"/>
+        <w:jc w:val="left"/>
+      </w:pPr>
+      <w:r>
+        <w:t xml:space="preserve">    </w:t>
+      </w:r>
+      <w:r>
+        <w:tab/>
+        <w:t>if(mBluetoothGatt == null){</w:t>
+      </w:r>
+    </w:p>
+    <w:p>
+      <w:pPr>
+        <w:pStyle w:val="a5"/>
+        <w:ind w:left="420"/>
+        <w:jc w:val="left"/>
+      </w:pPr>
+      <w:r>
+        <w:t xml:space="preserve">    </w:t>
+      </w:r>
+      <w:r>
+        <w:tab/>
+      </w:r>
+      <w:r>
+        <w:tab/>
+        <w:t>return;</w:t>
+      </w:r>
+    </w:p>
+    <w:p>
+      <w:pPr>
+        <w:pStyle w:val="a5"/>
+        <w:ind w:left="420"/>
+        <w:jc w:val="left"/>
+      </w:pPr>
+      <w:r>
+        <w:t xml:space="preserve">    </w:t>
+      </w:r>
+      <w:r>
+        <w:tab/>
+        <w:t>}</w:t>
+      </w:r>
+    </w:p>
+    <w:p>
+      <w:pPr>
+        <w:pStyle w:val="a5"/>
+        <w:ind w:left="420"/>
+        <w:jc w:val="left"/>
+      </w:pPr>
+      <w:r>
+        <w:t xml:space="preserve">    </w:t>
+      </w:r>
+      <w:r>
+        <w:tab/>
+      </w:r>
+    </w:p>
+    <w:p>
+      <w:pPr>
+        <w:pStyle w:val="a5"/>
+        <w:ind w:left="420"/>
+        <w:jc w:val="left"/>
+      </w:pPr>
+      <w:r>
+        <w:t xml:space="preserve">    </w:t>
+      </w:r>
+      <w:r>
+        <w:tab/>
+        <w:t>byte[] data = Utils.hexStringToBytes(cmd);</w:t>
+      </w:r>
+    </w:p>
+    <w:p>
+      <w:pPr>
+        <w:pStyle w:val="a5"/>
+        <w:ind w:left="420"/>
+        <w:jc w:val="left"/>
+      </w:pPr>
+      <w:r>
+        <w:t xml:space="preserve">    </w:t>
+      </w:r>
+      <w:r>
+        <w:tab/>
+        <w:t>DataMOSI.setValue(data);</w:t>
+      </w:r>
+    </w:p>
+    <w:p>
+      <w:pPr>
+        <w:pStyle w:val="a5"/>
+        <w:ind w:left="420"/>
+        <w:jc w:val="left"/>
+      </w:pPr>
+      <w:r>
+        <w:t xml:space="preserve">    </w:t>
+      </w:r>
+      <w:r>
+        <w:tab/>
+        <w:t>mBluetoothGatt.writeCharacteristic(DataMOSI);</w:t>
+      </w:r>
+    </w:p>
+    <w:p>
+      <w:pPr>
+        <w:pStyle w:val="a5"/>
+        <w:ind w:left="420" w:firstLineChars="0"/>
+        <w:jc w:val="left"/>
+        <w:rPr>
+          <w:rFonts w:hint="eastAsia"/>
+        </w:rPr>
+      </w:pPr>
+      <w:r>
+        <w:t>}</w:t>
+      </w:r>
+    </w:p>
+    <w:p>
+      <w:pPr>
+        <w:jc w:val="left"/>
+        <w:rPr>
+          <w:rFonts w:hint="eastAsia"/>
+        </w:rPr>
+      </w:pPr>
+      <w:r>
+        <w:rPr>
+          <w:rFonts w:hint="eastAsia"/>
+        </w:rPr>
+        <w:t xml:space="preserve">  </w:t>
+      </w:r>
+    </w:p>
+    <w:p>
+      <w:pPr>
+        <w:jc w:val="left"/>
+        <w:rPr>
+          <w:rFonts w:hint="eastAsia"/>
+        </w:rPr>
+      </w:pPr>
+      <w:r>
+        <w:rPr>
+          <w:rFonts w:hint="eastAsia"/>
+        </w:rPr>
+        <w:t>解决思路是：</w:t>
+      </w:r>
+      <w:r>
+        <w:rPr>
+          <w:rFonts w:hint="eastAsia"/>
+        </w:rPr>
+        <w:t>1</w:t>
+      </w:r>
+      <w:r>
+        <w:rPr>
+          <w:rFonts w:hint="eastAsia"/>
+        </w:rPr>
+        <w:t>）将要写的</w:t>
+      </w:r>
+      <w:r>
+        <w:rPr>
+          <w:rFonts w:hint="eastAsia"/>
+        </w:rPr>
+        <w:t>data</w:t>
+      </w:r>
+      <w:r>
+        <w:rPr>
+          <w:rFonts w:hint="eastAsia"/>
+        </w:rPr>
+        <w:t>放到缓存队列中，通过</w:t>
+      </w:r>
+      <w:r>
+        <w:rPr>
+          <w:rFonts w:hint="eastAsia"/>
+        </w:rPr>
+        <w:t>onCharacteristicWrite</w:t>
+      </w:r>
+      <w:r>
+        <w:rPr>
+          <w:rFonts w:hint="eastAsia"/>
+        </w:rPr>
+        <w:t>等待写的结果</w:t>
+      </w:r>
+      <w:r>
+        <w:rPr>
+          <w:rFonts w:hint="eastAsia"/>
+        </w:rPr>
+        <w:t>（只有成功时才会返回结果）</w:t>
+      </w:r>
+      <w:r>
+        <w:rPr>
+          <w:rFonts w:hint="eastAsia"/>
+        </w:rPr>
+        <w:t>，前一条发完才进行下一条。</w:t>
+      </w:r>
+    </w:p>
+    <w:p>
+      <w:pPr>
+        <w:jc w:val="left"/>
+        <w:rPr>
+          <w:rFonts w:hint="eastAsia"/>
+        </w:rPr>
+      </w:pPr>
+    </w:p>
+    <w:p>
+      <w:pPr>
+        <w:jc w:val="left"/>
+        <w:rPr>
+          <w:rFonts w:hint="eastAsia"/>
+        </w:rPr>
+      </w:pPr>
+    </w:p>
+    <w:p>
+      <w:pPr>
+        <w:jc w:val="left"/>
+        <w:rPr>
+          <w:rFonts w:hint="eastAsia"/>
+        </w:rPr>
+      </w:pPr>
+      <w:r>
+        <w:rPr>
+          <w:rFonts w:hint="eastAsia"/>
+        </w:rPr>
+        <w:t>周一：</w:t>
+      </w:r>
+    </w:p>
+    <w:p>
+      <w:pPr>
+        <w:pStyle w:val="a5"/>
+        <w:numPr>
+          <w:ilvl w:val="0"/>
+          <w:numId w:val="30"/>
+        </w:numPr>
+        <w:ind w:firstLineChars="0"/>
+        <w:jc w:val="left"/>
+        <w:rPr>
+          <w:rFonts w:hint="eastAsia"/>
+        </w:rPr>
+      </w:pPr>
+      <w:r>
+        <w:rPr>
+          <w:rFonts w:hint="eastAsia"/>
+        </w:rPr>
+        <w:t>解决“长按”功能</w:t>
+      </w:r>
+    </w:p>
+    <w:p>
+      <w:pPr>
+        <w:pStyle w:val="a5"/>
+        <w:numPr>
+          <w:ilvl w:val="0"/>
+          <w:numId w:val="30"/>
+        </w:numPr>
+        <w:ind w:firstLineChars="0"/>
+        <w:jc w:val="left"/>
+        <w:rPr>
+          <w:rFonts w:hint="eastAsia"/>
+        </w:rPr>
+      </w:pPr>
+      <w:r>
+        <w:rPr>
+          <w:rFonts w:hint="eastAsia"/>
+        </w:rPr>
+        <w:t>解决“组合按键”功能</w:t>
+      </w:r>
+    </w:p>
+    <w:p>
+      <w:pPr>
+        <w:jc w:val="left"/>
+        <w:rPr>
+          <w:rFonts w:hint="eastAsia"/>
+        </w:rPr>
+      </w:pPr>
+    </w:p>
+    <w:p>
+      <w:pPr>
+        <w:jc w:val="left"/>
+        <w:rPr>
+          <w:rFonts w:hint="eastAsia"/>
+        </w:rPr>
+      </w:pPr>
+      <w:r>
+        <w:rPr>
+          <w:rFonts w:hint="eastAsia"/>
+        </w:rPr>
+        <w:t>“长按”解决：</w:t>
+      </w:r>
+    </w:p>
+    <w:p>
+      <w:pPr>
+        <w:jc w:val="left"/>
+        <w:rPr>
+          <w:rFonts w:hint="eastAsia"/>
+        </w:rPr>
+      </w:pPr>
+      <w:r>
+        <w:rPr>
+          <w:rFonts w:hint="eastAsia"/>
+        </w:rPr>
+        <w:t>根源在于之前的蓝牙写操作需要有</w:t>
+      </w:r>
+      <w:r>
+        <w:rPr>
+          <w:rFonts w:hint="eastAsia"/>
+        </w:rPr>
+        <w:t>response</w:t>
+      </w:r>
+      <w:r>
+        <w:rPr>
+          <w:rFonts w:hint="eastAsia"/>
+        </w:rPr>
+        <w:t>才会执行下一条写的指令，目前改为</w:t>
+      </w:r>
+      <w:r>
+        <w:rPr>
+          <w:rFonts w:hint="eastAsia"/>
+        </w:rPr>
+        <w:t>write without response</w:t>
+      </w:r>
+      <w:r>
+        <w:rPr>
+          <w:rFonts w:hint="eastAsia"/>
+        </w:rPr>
+        <w:t>方式，便可以实现间隔较短的多条蓝牙写指令的发送。</w:t>
+      </w:r>
+    </w:p>
+    <w:p>
+      <w:pPr>
+        <w:jc w:val="left"/>
+        <w:rPr>
+          <w:rFonts w:hint="eastAsia"/>
+        </w:rPr>
+      </w:pPr>
+    </w:p>
+    <w:p>
+      <w:pPr>
+        <w:jc w:val="left"/>
+        <w:rPr>
+          <w:rFonts w:hint="eastAsia"/>
+        </w:rPr>
+      </w:pPr>
+    </w:p>
+    <w:p>
+      <w:pPr>
+        <w:jc w:val="left"/>
+        <w:rPr>
+          <w:rFonts w:hint="eastAsia"/>
+        </w:rPr>
+      </w:pPr>
+    </w:p>
+    <w:p>
+      <w:pPr>
+        <w:jc w:val="left"/>
+        <w:rPr>
+          <w:rFonts w:hint="eastAsia"/>
+        </w:rPr>
+      </w:pPr>
+    </w:p>
+    <w:p>
+      <w:pPr>
+        <w:jc w:val="left"/>
+        <w:rPr>
+          <w:rFonts w:hint="eastAsia"/>
+        </w:rPr>
+      </w:pPr>
+    </w:p>
+    <w:p>
+      <w:pPr>
+        <w:jc w:val="left"/>
+        <w:rPr>
+          <w:rFonts w:hint="eastAsia"/>
+        </w:rPr>
+      </w:pPr>
+      <w:r>
+        <w:rPr>
+          <w:rFonts w:hint="eastAsia"/>
+        </w:rPr>
+        <w:t>“组合按键”思路：</w:t>
+      </w:r>
+    </w:p>
+    <w:p>
+      <w:pPr>
+        <w:pStyle w:val="a5"/>
+        <w:numPr>
+          <w:ilvl w:val="0"/>
+          <w:numId w:val="31"/>
+        </w:numPr>
+        <w:ind w:firstLineChars="0"/>
+        <w:jc w:val="left"/>
+        <w:rPr>
+          <w:rFonts w:hint="eastAsia"/>
+        </w:rPr>
+      </w:pPr>
+      <w:r>
+        <w:rPr>
+          <w:rFonts w:hint="eastAsia"/>
+        </w:rPr>
+        <w:t>目前“组合按键”</w:t>
+      </w:r>
+      <w:r>
+        <w:rPr>
+          <w:rFonts w:hint="eastAsia"/>
+        </w:rPr>
+        <w:t>需求仅是方向键的组合。配置一个“方向键控制模块”</w:t>
+      </w:r>
+      <w:r>
+        <w:rPr>
+          <w:rFonts w:hint="eastAsia"/>
+        </w:rPr>
+        <w:t>，设置成单例模式。</w:t>
+      </w:r>
+    </w:p>
+    <w:p>
+      <w:pPr>
+        <w:pStyle w:val="a5"/>
+        <w:numPr>
+          <w:ilvl w:val="0"/>
+          <w:numId w:val="31"/>
+        </w:numPr>
+        <w:ind w:firstLineChars="0"/>
+        <w:jc w:val="left"/>
+        <w:rPr>
+          <w:rFonts w:hint="eastAsia"/>
+        </w:rPr>
+      </w:pPr>
+      <w:r>
+        <w:rPr>
+          <w:rFonts w:hint="eastAsia"/>
+        </w:rPr>
+        <w:t>“方向键控制模块”中配置一个全局状态</w:t>
+      </w:r>
+      <w:r>
+        <w:rPr>
+          <w:rFonts w:hint="eastAsia"/>
+        </w:rPr>
+        <w:t>flag</w:t>
+      </w:r>
+      <w:r>
+        <w:rPr>
+          <w:rFonts w:hint="eastAsia"/>
+        </w:rPr>
+        <w:t>。</w:t>
+      </w:r>
+      <w:r>
+        <w:t>F</w:t>
+      </w:r>
+      <w:r>
+        <w:rPr>
+          <w:rFonts w:hint="eastAsia"/>
+        </w:rPr>
+        <w:t>lag</w:t>
+      </w:r>
+      <w:r>
+        <w:rPr>
+          <w:rFonts w:hint="eastAsia"/>
+        </w:rPr>
+        <w:t>中的</w:t>
+      </w:r>
+      <w:r>
+        <w:rPr>
+          <w:rFonts w:hint="eastAsia"/>
+        </w:rPr>
+        <w:t>4</w:t>
+      </w:r>
+      <w:r>
+        <w:rPr>
+          <w:rFonts w:hint="eastAsia"/>
+        </w:rPr>
+        <w:t>位分别指示前、后、左、右四个按键的状态。</w:t>
+      </w:r>
+    </w:p>
+    <w:p>
+      <w:pPr>
+        <w:pStyle w:val="a5"/>
+        <w:numPr>
+          <w:ilvl w:val="0"/>
+          <w:numId w:val="31"/>
+        </w:numPr>
+        <w:ind w:firstLineChars="0"/>
+        <w:jc w:val="left"/>
+        <w:rPr>
+          <w:rFonts w:hint="eastAsia"/>
+        </w:rPr>
+      </w:pPr>
+      <w:r>
+        <w:rPr>
+          <w:rFonts w:hint="eastAsia"/>
+        </w:rPr>
+        <w:t>当某个按钮按下或者离开时，需要触发</w:t>
+      </w:r>
+      <w:r>
+        <w:rPr>
+          <w:rFonts w:hint="eastAsia"/>
+        </w:rPr>
+        <w:t>SetFlag</w:t>
+      </w:r>
+      <w:r>
+        <w:rPr>
+          <w:rFonts w:hint="eastAsia"/>
+        </w:rPr>
+        <w:t>（方向控制模块提供的接口），</w:t>
+      </w:r>
+      <w:r>
+        <w:rPr>
+          <w:rFonts w:hint="eastAsia"/>
+        </w:rPr>
+        <w:t>置位当前按钮的</w:t>
+      </w:r>
+      <w:r>
+        <w:rPr>
+          <w:rFonts w:hint="eastAsia"/>
+        </w:rPr>
+        <w:t>flag,</w:t>
+      </w:r>
+      <w:r>
+        <w:rPr>
+          <w:rFonts w:hint="eastAsia"/>
+        </w:rPr>
+        <w:t>然后再调用</w:t>
+      </w:r>
+      <w:r>
+        <w:rPr>
+          <w:rFonts w:hint="eastAsia"/>
+        </w:rPr>
+        <w:t>StartBtnOpr(</w:t>
+      </w:r>
+      <w:r>
+        <w:rPr>
+          <w:rFonts w:hint="eastAsia"/>
+        </w:rPr>
+        <w:t>方向控制模块提供的开始接口</w:t>
+      </w:r>
+      <w:r>
+        <w:rPr>
+          <w:rFonts w:hint="eastAsia"/>
+        </w:rPr>
+        <w:t>)</w:t>
+      </w:r>
+      <w:r>
+        <w:rPr>
+          <w:rFonts w:hint="eastAsia"/>
+        </w:rPr>
+        <w:t>。</w:t>
+      </w:r>
+    </w:p>
+    <w:p>
+      <w:pPr>
+        <w:pStyle w:val="a5"/>
+        <w:numPr>
+          <w:ilvl w:val="0"/>
+          <w:numId w:val="31"/>
+        </w:numPr>
+        <w:ind w:firstLineChars="0"/>
+        <w:jc w:val="left"/>
+        <w:rPr>
+          <w:rFonts w:hint="eastAsia"/>
+        </w:rPr>
+      </w:pPr>
+      <w:r>
+        <w:rPr>
+          <w:rFonts w:hint="eastAsia"/>
+        </w:rPr>
+        <w:t>各个按钮的运动指令是通过</w:t>
+      </w:r>
+      <w:r>
+        <w:rPr>
+          <w:rFonts w:hint="eastAsia"/>
+        </w:rPr>
+        <w:t>StartBtnOpr</w:t>
+      </w:r>
+      <w:r>
+        <w:rPr>
+          <w:rFonts w:hint="eastAsia"/>
+        </w:rPr>
+        <w:t>来实现，该函数通过判断按钮全局</w:t>
+      </w:r>
+      <w:r>
+        <w:rPr>
+          <w:rFonts w:hint="eastAsia"/>
+        </w:rPr>
+        <w:t>flag</w:t>
+      </w:r>
+      <w:r>
+        <w:rPr>
+          <w:rFonts w:hint="eastAsia"/>
+        </w:rPr>
+        <w:t>的状态，配置相应的运动参数，然后发送蓝牙指令。</w:t>
+      </w:r>
+    </w:p>
+    <w:p>
+      <w:pPr>
+        <w:jc w:val="left"/>
+        <w:rPr>
+          <w:rFonts w:hint="eastAsia"/>
+        </w:rPr>
+      </w:pPr>
+    </w:p>
+    <w:p>
+      <w:pPr>
+        <w:jc w:val="left"/>
+        <w:rPr>
+          <w:rFonts w:hint="eastAsia"/>
+        </w:rPr>
+      </w:pPr>
+    </w:p>
+    <w:p>
+      <w:pPr>
+        <w:jc w:val="left"/>
+        <w:rPr>
+          <w:rFonts w:hint="eastAsia"/>
+        </w:rPr>
+      </w:pPr>
+    </w:p>
+    <w:p>
+      <w:pPr>
+        <w:jc w:val="left"/>
+        <w:rPr>
+          <w:rFonts w:hint="eastAsia"/>
+        </w:rPr>
+      </w:pPr>
+      <w:r>
+        <w:t>P</w:t>
+      </w:r>
+      <w:r>
+        <w:rPr>
+          <w:rFonts w:hint="eastAsia"/>
+        </w:rPr>
+        <w:t>s:</w:t>
+      </w:r>
+    </w:p>
+    <w:p>
+      <w:pPr>
+        <w:jc w:val="left"/>
+        <w:rPr>
+          <w:rFonts w:hint="eastAsia"/>
+        </w:rPr>
+      </w:pPr>
+      <w:r>
+        <w:rPr>
+          <w:rFonts w:hint="eastAsia"/>
+        </w:rPr>
+        <w:t>关于</w:t>
+      </w:r>
+      <w:r>
+        <w:rPr>
+          <w:rFonts w:hint="eastAsia"/>
+        </w:rPr>
+        <w:t>“组合键”中滑键</w:t>
+      </w:r>
+      <w:r>
+        <w:rPr>
+          <w:rFonts w:hint="eastAsia"/>
+        </w:rPr>
+        <w:t>的思考：</w:t>
+      </w:r>
+    </w:p>
+    <w:p>
+      <w:pPr>
+        <w:jc w:val="left"/>
+        <w:rPr>
+          <w:rFonts w:hint="eastAsia"/>
+        </w:rPr>
+      </w:pPr>
+      <w:r>
+        <w:rPr>
+          <w:rFonts w:hint="eastAsia"/>
+        </w:rPr>
+        <w:t>滑键是指从“上”方向键平滑到“下”方向键，或者“左”方向键平滑到“右”方向键的过程。涉及</w:t>
+      </w:r>
+      <w:r>
+        <w:rPr>
+          <w:rFonts w:hint="eastAsia"/>
+        </w:rPr>
+        <w:t>3</w:t>
+      </w:r>
+      <w:r>
+        <w:rPr>
+          <w:rFonts w:hint="eastAsia"/>
+        </w:rPr>
+        <w:t>个状态的切换：“上”</w:t>
+      </w:r>
+      <w:r>
+        <w:t>—</w:t>
+      </w:r>
+      <w:r>
+        <w:rPr>
+          <w:rFonts w:hint="eastAsia"/>
+        </w:rPr>
+        <w:t>》“上”“下”并存</w:t>
+      </w:r>
+      <w:r>
+        <w:t>—</w:t>
+      </w:r>
+      <w:r>
+        <w:rPr>
+          <w:rFonts w:hint="eastAsia"/>
+        </w:rPr>
+        <w:t>》</w:t>
+      </w:r>
+      <w:r>
+        <w:t>”</w:t>
+      </w:r>
+      <w:r>
+        <w:rPr>
+          <w:rFonts w:hint="eastAsia"/>
+        </w:rPr>
+        <w:t>下</w:t>
+      </w:r>
+      <w:r>
+        <w:t>”</w:t>
+      </w:r>
+    </w:p>
+    <w:p>
+      <w:pPr>
+        <w:jc w:val="left"/>
+        <w:rPr>
+          <w:rFonts w:hint="eastAsia"/>
+        </w:rPr>
+      </w:pPr>
+      <w:r>
+        <w:rPr>
+          <w:rFonts w:hint="eastAsia"/>
+        </w:rPr>
+        <w:t xml:space="preserve"> 1</w:t>
+      </w:r>
+      <w:r>
+        <w:rPr>
+          <w:rFonts w:hint="eastAsia"/>
+        </w:rPr>
+        <w:t>）</w:t>
+      </w:r>
+      <w:r>
+        <w:rPr>
+          <w:rFonts w:hint="eastAsia"/>
+        </w:rPr>
+        <w:t>1</w:t>
+      </w:r>
+      <w:r>
+        <w:rPr>
+          <w:rFonts w:hint="eastAsia"/>
+        </w:rPr>
+        <w:t>、</w:t>
+      </w:r>
+      <w:r>
+        <w:rPr>
+          <w:rFonts w:hint="eastAsia"/>
+        </w:rPr>
+        <w:t>3</w:t>
+      </w:r>
+      <w:r>
+        <w:rPr>
+          <w:rFonts w:hint="eastAsia"/>
+        </w:rPr>
+        <w:t>状态都好处理</w:t>
+      </w:r>
+      <w:r>
+        <w:rPr>
+          <w:rFonts w:hint="eastAsia"/>
+        </w:rPr>
+        <w:t>。</w:t>
+      </w:r>
+    </w:p>
+    <w:p>
+      <w:pPr>
+        <w:jc w:val="left"/>
+        <w:rPr>
+          <w:rFonts w:hint="eastAsia"/>
+        </w:rPr>
+      </w:pPr>
+      <w:r>
+        <w:rPr>
+          <w:rFonts w:hint="eastAsia"/>
+        </w:rPr>
+        <w:t xml:space="preserve"> 2</w:t>
+      </w:r>
+      <w:r>
+        <w:rPr>
+          <w:rFonts w:hint="eastAsia"/>
+        </w:rPr>
+        <w:t>）</w:t>
+      </w:r>
+      <w:r>
+        <w:rPr>
+          <w:rFonts w:hint="eastAsia"/>
+        </w:rPr>
+        <w:t>2</w:t>
+      </w:r>
+      <w:r>
+        <w:rPr>
+          <w:rFonts w:hint="eastAsia"/>
+        </w:rPr>
+        <w:t>状态的处理方式：保持上一个状态。即只存在两种状态，“上”和“下”。当从“上”切换到“上下并存”时，依然触发“上”操作指令。当从“上下并存”切换到“下”状态才触发“下”操作指令</w:t>
+      </w:r>
+      <w:r>
+        <w:rPr>
+          <w:rFonts w:hint="eastAsia"/>
+        </w:rPr>
+        <w:t>。</w:t>
+      </w:r>
+    </w:p>
+    <w:p>
+      <w:pPr>
+        <w:jc w:val="left"/>
+        <w:rPr>
+          <w:rFonts w:hint="eastAsia"/>
+        </w:rPr>
+      </w:pPr>
+    </w:p>
+    <w:p>
+      <w:pPr>
+        <w:jc w:val="left"/>
+        <w:rPr>
+          <w:rFonts w:hint="eastAsia"/>
+        </w:rPr>
+      </w:pPr>
+    </w:p>
+    <w:p>
+      <w:pPr>
+        <w:jc w:val="left"/>
+        <w:rPr>
+          <w:rFonts w:hint="eastAsia"/>
+        </w:rPr>
+      </w:pPr>
+      <w:r>
+        <w:rPr>
+          <w:rFonts w:hint="eastAsia"/>
+        </w:rPr>
+        <w:t>实现：</w:t>
+      </w:r>
+    </w:p>
+    <w:p>
+      <w:pPr>
+        <w:jc w:val="left"/>
+        <w:rPr>
+          <w:rFonts w:hint="eastAsia"/>
+        </w:rPr>
+      </w:pPr>
+      <w:r>
+        <w:rPr>
+          <w:rFonts w:hint="eastAsia"/>
+        </w:rPr>
+        <w:t>1</w:t>
+      </w:r>
+      <w:r>
+        <w:rPr>
+          <w:rFonts w:hint="eastAsia"/>
+        </w:rPr>
+        <w:t>）“方向键控制模块”有</w:t>
+      </w:r>
+      <w:r>
+        <w:rPr>
+          <w:rFonts w:hint="eastAsia"/>
+        </w:rPr>
+        <w:t>lastBtnFlag,curBtnFlag</w:t>
+      </w:r>
+      <w:r>
+        <w:rPr>
+          <w:rFonts w:hint="eastAsia"/>
+        </w:rPr>
+        <w:t>两个状态变量，分别指示</w:t>
+      </w:r>
+      <w:r>
+        <w:rPr>
+          <w:rFonts w:hint="eastAsia"/>
+        </w:rPr>
+        <w:t>上一个按键组合状态和当前按键组合状态。</w:t>
+      </w:r>
+    </w:p>
+    <w:p>
+      <w:pPr>
+        <w:jc w:val="left"/>
+        <w:rPr>
+          <w:rFonts w:hint="eastAsia"/>
+        </w:rPr>
+      </w:pPr>
+      <w:r>
+        <w:rPr>
+          <w:rFonts w:hint="eastAsia"/>
+        </w:rPr>
+        <w:t>2</w:t>
+      </w:r>
+      <w:r>
+        <w:rPr>
+          <w:rFonts w:hint="eastAsia"/>
+        </w:rPr>
+        <w:t>）当判断</w:t>
+      </w:r>
+      <w:r>
+        <w:rPr>
+          <w:rFonts w:hint="eastAsia"/>
+        </w:rPr>
+        <w:t>curBtnFlag</w:t>
+      </w:r>
+      <w:r>
+        <w:rPr>
+          <w:rFonts w:hint="eastAsia"/>
+        </w:rPr>
+        <w:t>中含有“上下”或“左右”标志位时，讲</w:t>
+      </w:r>
+      <w:r>
+        <w:rPr>
+          <w:rFonts w:hint="eastAsia"/>
+        </w:rPr>
+        <w:t>curBtnFlag</w:t>
+      </w:r>
+      <w:r>
+        <w:rPr>
+          <w:rFonts w:hint="eastAsia"/>
+        </w:rPr>
+        <w:t>的相应两位替换为</w:t>
+      </w:r>
+      <w:r>
+        <w:rPr>
+          <w:rFonts w:hint="eastAsia"/>
+        </w:rPr>
+        <w:t>lastBtnFlag</w:t>
+      </w:r>
+      <w:r>
+        <w:rPr>
+          <w:rFonts w:hint="eastAsia"/>
+        </w:rPr>
+        <w:t>的两位。</w:t>
+      </w:r>
+      <w:r>
+        <w:rPr>
+          <w:rFonts w:hint="eastAsia"/>
+        </w:rPr>
+        <w:t>设定</w:t>
+      </w:r>
+      <w:r>
+        <w:rPr>
+          <w:rFonts w:hint="eastAsia"/>
+        </w:rPr>
+        <w:t>lastBtnFlag=curBtnFlag;</w:t>
+      </w:r>
+    </w:p>
+    <w:p>
+      <w:pPr>
+        <w:jc w:val="left"/>
+        <w:rPr>
+          <w:rFonts w:hint="eastAsia"/>
+        </w:rPr>
+      </w:pPr>
+      <w:r>
+        <w:rPr>
+          <w:rFonts w:hint="eastAsia"/>
+        </w:rPr>
+        <w:t>3</w:t>
+      </w:r>
+      <w:r>
+        <w:rPr>
+          <w:rFonts w:hint="eastAsia"/>
+        </w:rPr>
+        <w:t>）目前允许的</w:t>
+      </w:r>
+      <w:r>
+        <w:rPr>
+          <w:rFonts w:hint="eastAsia"/>
+        </w:rPr>
+        <w:t>方向键组合方式有</w:t>
+      </w:r>
+      <w:r>
+        <w:rPr>
+          <w:rFonts w:hint="eastAsia"/>
+        </w:rPr>
+        <w:t>8</w:t>
+      </w:r>
+      <w:r>
+        <w:rPr>
+          <w:rFonts w:hint="eastAsia"/>
+        </w:rPr>
+        <w:t>种：“</w:t>
+      </w:r>
+      <w:r>
+        <w:rPr>
+          <w:rFonts w:hint="eastAsia"/>
+        </w:rPr>
+        <w:t>↑</w:t>
+      </w:r>
+      <w:r>
+        <w:rPr>
+          <w:rFonts w:hint="eastAsia"/>
+        </w:rPr>
+        <w:t>”、“</w:t>
+      </w:r>
+      <w:r>
+        <w:rPr>
+          <w:rFonts w:hint="eastAsia"/>
+        </w:rPr>
+        <w:t>↓</w:t>
+      </w:r>
+      <w:r>
+        <w:rPr>
+          <w:rFonts w:hint="eastAsia"/>
+        </w:rPr>
+        <w:t>”、“</w:t>
+      </w:r>
+      <w:r>
+        <w:rPr>
+          <w:rFonts w:hint="eastAsia"/>
+        </w:rPr>
+        <w:t>←</w:t>
+      </w:r>
+      <w:r>
+        <w:rPr>
+          <w:rFonts w:hint="eastAsia"/>
+        </w:rPr>
+        <w:t>”、“</w:t>
+      </w:r>
+      <w:r>
+        <w:rPr>
+          <w:rFonts w:hint="eastAsia"/>
+        </w:rPr>
+        <w:t>→</w:t>
+      </w:r>
+      <w:r>
+        <w:rPr>
+          <w:rFonts w:hint="eastAsia"/>
+        </w:rPr>
+        <w:t>”</w:t>
+      </w:r>
+      <w:r>
+        <w:rPr>
+          <w:rFonts w:hint="eastAsia"/>
+        </w:rPr>
+        <w:t>、“</w:t>
+      </w:r>
+      <w:r>
+        <w:rPr>
+          <w:rFonts w:hint="eastAsia"/>
+        </w:rPr>
+        <w:t>↑←</w:t>
+      </w:r>
+      <w:r>
+        <w:rPr>
+          <w:rFonts w:hint="eastAsia"/>
+        </w:rPr>
+        <w:t>”、“</w:t>
+      </w:r>
+      <w:r>
+        <w:rPr>
+          <w:rFonts w:hint="eastAsia"/>
+        </w:rPr>
+        <w:t>↓←</w:t>
+      </w:r>
+      <w:r>
+        <w:rPr>
+          <w:rFonts w:hint="eastAsia"/>
+        </w:rPr>
+        <w:t>”、“</w:t>
+      </w:r>
+      <w:r>
+        <w:rPr>
+          <w:rFonts w:hint="eastAsia"/>
+        </w:rPr>
+        <w:t>↓→</w:t>
+      </w:r>
+      <w:r>
+        <w:rPr>
+          <w:rFonts w:hint="eastAsia"/>
+        </w:rPr>
+        <w:t>”、“</w:t>
+      </w:r>
+      <w:r>
+        <w:rPr>
+          <w:rFonts w:hint="eastAsia"/>
+        </w:rPr>
+        <w:t>↑→</w:t>
+      </w:r>
+      <w:r>
+        <w:rPr>
+          <w:rFonts w:hint="eastAsia"/>
+        </w:rPr>
+        <w:t>”</w:t>
+      </w:r>
+    </w:p>
+    <w:p>
+      <w:pPr>
+        <w:jc w:val="left"/>
+        <w:rPr>
+          <w:rFonts w:hint="eastAsia"/>
+        </w:rPr>
+      </w:pPr>
+      <w:r>
+        <w:rPr>
+          <w:rFonts w:hint="eastAsia"/>
+        </w:rPr>
+        <w:t>4</w:t>
+      </w:r>
+      <w:r>
+        <w:rPr>
+          <w:rFonts w:hint="eastAsia"/>
+        </w:rPr>
+        <w:t>）</w:t>
+      </w:r>
+      <w:r>
+        <w:rPr>
+          <w:rFonts w:hint="eastAsia"/>
+        </w:rPr>
+        <w:t>StartBtnOpr</w:t>
+      </w:r>
+      <w:r>
+        <w:rPr>
+          <w:rFonts w:hint="eastAsia"/>
+        </w:rPr>
+        <w:t>中判断</w:t>
+      </w:r>
+      <w:r>
+        <w:rPr>
+          <w:rFonts w:hint="eastAsia"/>
+        </w:rPr>
+        <w:t>curBtnFlag</w:t>
+      </w:r>
+      <w:r>
+        <w:rPr>
+          <w:rFonts w:hint="eastAsia"/>
+        </w:rPr>
+        <w:t>是否存在上述两种状态之后，设定好</w:t>
+      </w:r>
+      <w:r>
+        <w:rPr>
+          <w:rFonts w:hint="eastAsia"/>
+        </w:rPr>
+        <w:t>curBtnFlag</w:t>
+      </w:r>
+      <w:r>
+        <w:rPr>
+          <w:rFonts w:hint="eastAsia"/>
+        </w:rPr>
+        <w:t>状态，判断是</w:t>
+      </w:r>
+      <w:r>
+        <w:rPr>
+          <w:rFonts w:hint="eastAsia"/>
+        </w:rPr>
+        <w:t>8</w:t>
+      </w:r>
+      <w:r>
+        <w:rPr>
+          <w:rFonts w:hint="eastAsia"/>
+        </w:rPr>
+        <w:t>种中的哪一种，进行相应的操作。</w:t>
+      </w:r>
+    </w:p>
+    <w:p>
+      <w:pPr>
+        <w:jc w:val="left"/>
+        <w:rPr>
+          <w:rFonts w:hint="eastAsia"/>
+        </w:rPr>
+      </w:pPr>
+      <w:r>
+        <w:rPr>
+          <w:rFonts w:hint="eastAsia"/>
+        </w:rPr>
+        <w:t>5)</w:t>
+      </w:r>
+      <w:r>
+        <w:rPr>
+          <w:rFonts w:hint="eastAsia"/>
+        </w:rPr>
+        <w:t>StartBtnOpr</w:t>
+      </w:r>
+      <w:r>
+        <w:rPr>
+          <w:rFonts w:hint="eastAsia"/>
+        </w:rPr>
+        <w:t>中每次运动指令</w:t>
+      </w:r>
+      <w:r>
+        <w:rPr>
+          <w:rFonts w:hint="eastAsia"/>
+        </w:rPr>
+        <w:t>的触发间隔</w:t>
+      </w:r>
+      <w:r>
+        <w:rPr>
+          <w:rFonts w:hint="eastAsia"/>
+        </w:rPr>
+        <w:t>要比每次运动的运行时间短，例如每</w:t>
+      </w:r>
+      <w:r>
+        <w:rPr>
+          <w:rFonts w:hint="eastAsia"/>
+        </w:rPr>
+        <w:t>50ms</w:t>
+      </w:r>
+      <w:r>
+        <w:rPr>
+          <w:rFonts w:hint="eastAsia"/>
+        </w:rPr>
+        <w:t>发送一次运动指令（发送当前</w:t>
+      </w:r>
+      <w:r>
+        <w:rPr>
+          <w:rFonts w:hint="eastAsia"/>
+        </w:rPr>
+        <w:t>flag</w:t>
+      </w:r>
+      <w:r>
+        <w:rPr>
+          <w:rFonts w:hint="eastAsia"/>
+        </w:rPr>
+        <w:t>状态对应的指令），运行时间设为</w:t>
+      </w:r>
+      <w:r>
+        <w:rPr>
+          <w:rFonts w:hint="eastAsia"/>
+        </w:rPr>
+        <w:t>80ms,</w:t>
+      </w:r>
+      <w:r>
+        <w:rPr>
+          <w:rFonts w:hint="eastAsia"/>
+        </w:rPr>
+        <w:t>这是为了保证运行的流畅，因为实际真的触发可能比</w:t>
+      </w:r>
+      <w:r>
+        <w:rPr>
+          <w:rFonts w:hint="eastAsia"/>
+        </w:rPr>
+        <w:t>50ms</w:t>
+      </w:r>
+      <w:r>
+        <w:rPr>
+          <w:rFonts w:hint="eastAsia"/>
+        </w:rPr>
+        <w:t>长，所以留些余量</w:t>
+      </w:r>
+      <w:r>
+        <w:rPr>
+          <w:rFonts w:hint="eastAsia"/>
+        </w:rPr>
+        <w:t>。</w:t>
+      </w:r>
+    </w:p>
+    <w:p>
+      <w:pPr>
+        <w:jc w:val="left"/>
+        <w:rPr>
+          <w:rFonts w:hint="eastAsia"/>
+        </w:rPr>
+      </w:pPr>
+    </w:p>
+    <w:p>
+      <w:pPr>
+        <w:jc w:val="left"/>
+        <w:rPr>
+          <w:rFonts w:hint="eastAsia"/>
+        </w:rPr>
+      </w:pPr>
+    </w:p>
+    <w:p>
+      <w:pPr>
+        <w:jc w:val="left"/>
+        <w:rPr>
+          <w:rFonts w:hint="eastAsia"/>
+        </w:rPr>
+      </w:pPr>
+    </w:p>
+    <w:p>
+      <w:pPr>
+        <w:jc w:val="left"/>
+        <w:rPr>
+          <w:rFonts w:hint="eastAsia"/>
+        </w:rPr>
+      </w:pPr>
+      <w:r>
+        <w:rPr>
+          <w:rFonts w:hint="eastAsia"/>
+        </w:rPr>
+        <w:t>周二：</w:t>
+      </w:r>
+    </w:p>
+    <w:p>
+      <w:pPr>
+        <w:pStyle w:val="a5"/>
+        <w:numPr>
+          <w:ilvl w:val="0"/>
+          <w:numId w:val="32"/>
+        </w:numPr>
+        <w:ind w:firstLineChars="0"/>
+        <w:jc w:val="left"/>
+        <w:rPr>
+          <w:rFonts w:hint="eastAsia"/>
+        </w:rPr>
+      </w:pPr>
+      <w:r>
+        <w:rPr>
+          <w:rFonts w:hint="eastAsia"/>
+        </w:rPr>
+        <w:t>整理“长按”“组合键”功能部分代码，上传代码。</w:t>
+      </w:r>
+    </w:p>
+    <w:p>
+      <w:pPr>
+        <w:pStyle w:val="a5"/>
+        <w:numPr>
+          <w:ilvl w:val="0"/>
+          <w:numId w:val="32"/>
+        </w:numPr>
+        <w:ind w:firstLineChars="0"/>
+        <w:jc w:val="left"/>
+        <w:rPr>
+          <w:rFonts w:hint="eastAsia"/>
+        </w:rPr>
+      </w:pPr>
+      <w:r>
+        <w:rPr>
+          <w:rFonts w:hint="eastAsia"/>
+        </w:rPr>
+        <w:t>考虑属性</w:t>
+      </w:r>
+      <w:r>
+        <w:rPr>
+          <w:rFonts w:hint="eastAsia"/>
+        </w:rPr>
+        <w:t>的数据结构、数据库等逻辑。</w:t>
+      </w:r>
+    </w:p>
+    <w:p>
+      <w:pPr>
+        <w:jc w:val="left"/>
+        <w:rPr>
+          <w:rFonts w:hint="eastAsia"/>
+        </w:rPr>
+      </w:pPr>
+    </w:p>
+    <w:p>
+      <w:pPr>
+        <w:jc w:val="left"/>
+        <w:rPr>
+          <w:rFonts w:hint="eastAsia"/>
+        </w:rPr>
+      </w:pPr>
+    </w:p>
+    <w:p>
+      <w:pPr>
+        <w:jc w:val="left"/>
+        <w:rPr>
+          <w:rFonts w:hint="eastAsia"/>
+        </w:rPr>
+      </w:pPr>
+    </w:p>
+    <w:p>
+      <w:pPr>
+        <w:jc w:val="left"/>
+        <w:rPr>
+          <w:rFonts w:hint="eastAsia"/>
+        </w:rPr>
+      </w:pPr>
+    </w:p>
+    <w:p>
+      <w:pPr>
+        <w:jc w:val="left"/>
+        <w:rPr>
+          <w:rFonts w:hint="eastAsia"/>
+        </w:rPr>
+      </w:pPr>
+      <w:r>
+        <w:rPr>
+          <w:rFonts w:hint="eastAsia"/>
+        </w:rPr>
+        <w:t>修改“长按”逻辑：</w:t>
+      </w:r>
+    </w:p>
+    <w:p>
+      <w:pPr>
+        <w:jc w:val="left"/>
+        <w:rPr>
+          <w:rFonts w:hint="eastAsia"/>
+        </w:rPr>
+      </w:pPr>
+      <w:r>
+        <w:rPr>
+          <w:rFonts w:hint="eastAsia"/>
+        </w:rPr>
+        <w:t>1</w:t>
+      </w:r>
+      <w:r>
+        <w:rPr>
+          <w:rFonts w:hint="eastAsia"/>
+        </w:rPr>
+        <w:t>）</w:t>
+      </w:r>
+      <w:r>
+        <w:rPr>
+          <w:rFonts w:hint="eastAsia"/>
+        </w:rPr>
+        <w:t>每个状态至少执行</w:t>
+      </w:r>
+      <w:r>
+        <w:rPr>
+          <w:rFonts w:hint="eastAsia"/>
+        </w:rPr>
+        <w:t>50ms,</w:t>
+      </w:r>
+      <w:r>
+        <w:rPr>
+          <w:rFonts w:hint="eastAsia"/>
+        </w:rPr>
+        <w:t>才能执行下一个状态的执行。</w:t>
+      </w:r>
+      <w:bookmarkStart w:id="2" w:name="_GoBack"/>
+      <w:bookmarkEnd w:id="2"/>
+    </w:p>
+    <w:p>
+      <w:pPr>
+        <w:jc w:val="left"/>
+        <w:rPr>
+          <w:rFonts w:hint="eastAsia"/>
+        </w:rPr>
+      </w:pPr>
     </w:p>
     <w:p>
       <w:pPr>
@@ -2540,6 +3940,275 @@
     </w:lvl>
   </w:abstractNum>
   <w:abstractNum w:abstractNumId="2">
+    <w:nsid w:val="11035DB8"/>
+    <w:multiLevelType w:val="hybridMultilevel"/>
+    <w:tmpl w:val="ED24320A"/>
+    <w:lvl w:ilvl="0" w:tplc="4E36C26A">
+      <w:start w:val="1"/>
+      <w:numFmt w:val="decimal"/>
+      <w:lvlText w:val="%1）"/>
+      <w:lvlJc w:val="left"/>
+      <w:pPr>
+        <w:ind w:left="720" w:hanging="360"/>
+      </w:pPr>
+      <w:rPr>
+        <w:rFonts w:asciiTheme="minorHAnsi" w:hAnsiTheme="minorHAnsi" w:cstheme="minorBidi" w:hint="default"/>
+        <w:color w:val="auto"/>
+        <w:sz w:val="21"/>
+      </w:rPr>
+    </w:lvl>
+    <w:lvl w:ilvl="1" w:tplc="04090019" w:tentative="1">
+      <w:start w:val="1"/>
+      <w:numFmt w:val="lowerLetter"/>
+      <w:lvlText w:val="%2)"/>
+      <w:lvlJc w:val="left"/>
+      <w:pPr>
+        <w:ind w:left="1200" w:hanging="420"/>
+      </w:pPr>
+    </w:lvl>
+    <w:lvl w:ilvl="2" w:tplc="0409001B" w:tentative="1">
+      <w:start w:val="1"/>
+      <w:numFmt w:val="lowerRoman"/>
+      <w:lvlText w:val="%3."/>
+      <w:lvlJc w:val="right"/>
+      <w:pPr>
+        <w:ind w:left="1620" w:hanging="420"/>
+      </w:pPr>
+    </w:lvl>
+    <w:lvl w:ilvl="3" w:tplc="0409000F" w:tentative="1">
+      <w:start w:val="1"/>
+      <w:numFmt w:val="decimal"/>
+      <w:lvlText w:val="%4."/>
+      <w:lvlJc w:val="left"/>
+      <w:pPr>
+        <w:ind w:left="2040" w:hanging="420"/>
+      </w:pPr>
+    </w:lvl>
+    <w:lvl w:ilvl="4" w:tplc="04090019" w:tentative="1">
+      <w:start w:val="1"/>
+      <w:numFmt w:val="lowerLetter"/>
+      <w:lvlText w:val="%5)"/>
+      <w:lvlJc w:val="left"/>
+      <w:pPr>
+        <w:ind w:left="2460" w:hanging="420"/>
+      </w:pPr>
+    </w:lvl>
+    <w:lvl w:ilvl="5" w:tplc="0409001B" w:tentative="1">
+      <w:start w:val="1"/>
+      <w:numFmt w:val="lowerRoman"/>
+      <w:lvlText w:val="%6."/>
+      <w:lvlJc w:val="right"/>
+      <w:pPr>
+        <w:ind w:left="2880" w:hanging="420"/>
+      </w:pPr>
+    </w:lvl>
+    <w:lvl w:ilvl="6" w:tplc="0409000F" w:tentative="1">
+      <w:start w:val="1"/>
+      <w:numFmt w:val="decimal"/>
+      <w:lvlText w:val="%7."/>
+      <w:lvlJc w:val="left"/>
+      <w:pPr>
+        <w:ind w:left="3300" w:hanging="420"/>
+      </w:pPr>
+    </w:lvl>
+    <w:lvl w:ilvl="7" w:tplc="04090019" w:tentative="1">
+      <w:start w:val="1"/>
+      <w:numFmt w:val="lowerLetter"/>
+      <w:lvlText w:val="%8)"/>
+      <w:lvlJc w:val="left"/>
+      <w:pPr>
+        <w:ind w:left="3720" w:hanging="420"/>
+      </w:pPr>
+    </w:lvl>
+    <w:lvl w:ilvl="8" w:tplc="0409001B" w:tentative="1">
+      <w:start w:val="1"/>
+      <w:numFmt w:val="lowerRoman"/>
+      <w:lvlText w:val="%9."/>
+      <w:lvlJc w:val="right"/>
+      <w:pPr>
+        <w:ind w:left="4140" w:hanging="420"/>
+      </w:pPr>
+    </w:lvl>
+  </w:abstractNum>
+  <w:abstractNum w:abstractNumId="3">
+    <w:nsid w:val="241021D3"/>
+    <w:multiLevelType w:val="hybridMultilevel"/>
+    <w:tmpl w:val="4B4AC4DC"/>
+    <w:lvl w:ilvl="0" w:tplc="D76CC2CA">
+      <w:start w:val="1"/>
+      <w:numFmt w:val="decimal"/>
+      <w:lvlText w:val="%1）"/>
+      <w:lvlJc w:val="left"/>
+      <w:pPr>
+        <w:ind w:left="360" w:hanging="360"/>
+      </w:pPr>
+      <w:rPr>
+        <w:rFonts w:hint="default"/>
+      </w:rPr>
+    </w:lvl>
+    <w:lvl w:ilvl="1" w:tplc="04090019" w:tentative="1">
+      <w:start w:val="1"/>
+      <w:numFmt w:val="lowerLetter"/>
+      <w:lvlText w:val="%2)"/>
+      <w:lvlJc w:val="left"/>
+      <w:pPr>
+        <w:ind w:left="840" w:hanging="420"/>
+      </w:pPr>
+    </w:lvl>
+    <w:lvl w:ilvl="2" w:tplc="0409001B" w:tentative="1">
+      <w:start w:val="1"/>
+      <w:numFmt w:val="lowerRoman"/>
+      <w:lvlText w:val="%3."/>
+      <w:lvlJc w:val="right"/>
+      <w:pPr>
+        <w:ind w:left="1260" w:hanging="420"/>
+      </w:pPr>
+    </w:lvl>
+    <w:lvl w:ilvl="3" w:tplc="0409000F" w:tentative="1">
+      <w:start w:val="1"/>
+      <w:numFmt w:val="decimal"/>
+      <w:lvlText w:val="%4."/>
+      <w:lvlJc w:val="left"/>
+      <w:pPr>
+        <w:ind w:left="1680" w:hanging="420"/>
+      </w:pPr>
+    </w:lvl>
+    <w:lvl w:ilvl="4" w:tplc="04090019" w:tentative="1">
+      <w:start w:val="1"/>
+      <w:numFmt w:val="lowerLetter"/>
+      <w:lvlText w:val="%5)"/>
+      <w:lvlJc w:val="left"/>
+      <w:pPr>
+        <w:ind w:left="2100" w:hanging="420"/>
+      </w:pPr>
+    </w:lvl>
+    <w:lvl w:ilvl="5" w:tplc="0409001B" w:tentative="1">
+      <w:start w:val="1"/>
+      <w:numFmt w:val="lowerRoman"/>
+      <w:lvlText w:val="%6."/>
+      <w:lvlJc w:val="right"/>
+      <w:pPr>
+        <w:ind w:left="2520" w:hanging="420"/>
+      </w:pPr>
+    </w:lvl>
+    <w:lvl w:ilvl="6" w:tplc="0409000F" w:tentative="1">
+      <w:start w:val="1"/>
+      <w:numFmt w:val="decimal"/>
+      <w:lvlText w:val="%7."/>
+      <w:lvlJc w:val="left"/>
+      <w:pPr>
+        <w:ind w:left="2940" w:hanging="420"/>
+      </w:pPr>
+    </w:lvl>
+    <w:lvl w:ilvl="7" w:tplc="04090019" w:tentative="1">
+      <w:start w:val="1"/>
+      <w:numFmt w:val="lowerLetter"/>
+      <w:lvlText w:val="%8)"/>
+      <w:lvlJc w:val="left"/>
+      <w:pPr>
+        <w:ind w:left="3360" w:hanging="420"/>
+      </w:pPr>
+    </w:lvl>
+    <w:lvl w:ilvl="8" w:tplc="0409001B" w:tentative="1">
+      <w:start w:val="1"/>
+      <w:numFmt w:val="lowerRoman"/>
+      <w:lvlText w:val="%9."/>
+      <w:lvlJc w:val="right"/>
+      <w:pPr>
+        <w:ind w:left="3780" w:hanging="420"/>
+      </w:pPr>
+    </w:lvl>
+  </w:abstractNum>
+  <w:abstractNum w:abstractNumId="4">
+    <w:nsid w:val="26CC1CC6"/>
+    <w:multiLevelType w:val="hybridMultilevel"/>
+    <w:tmpl w:val="009478B4"/>
+    <w:lvl w:ilvl="0" w:tplc="705AA322">
+      <w:start w:val="1"/>
+      <w:numFmt w:val="decimal"/>
+      <w:lvlText w:val="%1."/>
+      <w:lvlJc w:val="left"/>
+      <w:pPr>
+        <w:ind w:left="360" w:hanging="360"/>
+      </w:pPr>
+      <w:rPr>
+        <w:rFonts w:hint="default"/>
+      </w:rPr>
+    </w:lvl>
+    <w:lvl w:ilvl="1" w:tplc="04090019" w:tentative="1">
+      <w:start w:val="1"/>
+      <w:numFmt w:val="lowerLetter"/>
+      <w:lvlText w:val="%2)"/>
+      <w:lvlJc w:val="left"/>
+      <w:pPr>
+        <w:ind w:left="840" w:hanging="420"/>
+      </w:pPr>
+    </w:lvl>
+    <w:lvl w:ilvl="2" w:tplc="0409001B" w:tentative="1">
+      <w:start w:val="1"/>
+      <w:numFmt w:val="lowerRoman"/>
+      <w:lvlText w:val="%3."/>
+      <w:lvlJc w:val="right"/>
+      <w:pPr>
+        <w:ind w:left="1260" w:hanging="420"/>
+      </w:pPr>
+    </w:lvl>
+    <w:lvl w:ilvl="3" w:tplc="0409000F" w:tentative="1">
+      <w:start w:val="1"/>
+      <w:numFmt w:val="decimal"/>
+      <w:lvlText w:val="%4."/>
+      <w:lvlJc w:val="left"/>
+      <w:pPr>
+        <w:ind w:left="1680" w:hanging="420"/>
+      </w:pPr>
+    </w:lvl>
+    <w:lvl w:ilvl="4" w:tplc="04090019" w:tentative="1">
+      <w:start w:val="1"/>
+      <w:numFmt w:val="lowerLetter"/>
+      <w:lvlText w:val="%5)"/>
+      <w:lvlJc w:val="left"/>
+      <w:pPr>
+        <w:ind w:left="2100" w:hanging="420"/>
+      </w:pPr>
+    </w:lvl>
+    <w:lvl w:ilvl="5" w:tplc="0409001B" w:tentative="1">
+      <w:start w:val="1"/>
+      <w:numFmt w:val="lowerRoman"/>
+      <w:lvlText w:val="%6."/>
+      <w:lvlJc w:val="right"/>
+      <w:pPr>
+        <w:ind w:left="2520" w:hanging="420"/>
+      </w:pPr>
+    </w:lvl>
+    <w:lvl w:ilvl="6" w:tplc="0409000F" w:tentative="1">
+      <w:start w:val="1"/>
+      <w:numFmt w:val="decimal"/>
+      <w:lvlText w:val="%7."/>
+      <w:lvlJc w:val="left"/>
+      <w:pPr>
+        <w:ind w:left="2940" w:hanging="420"/>
+      </w:pPr>
+    </w:lvl>
+    <w:lvl w:ilvl="7" w:tplc="04090019" w:tentative="1">
+      <w:start w:val="1"/>
+      <w:numFmt w:val="lowerLetter"/>
+      <w:lvlText w:val="%8)"/>
+      <w:lvlJc w:val="left"/>
+      <w:pPr>
+        <w:ind w:left="3360" w:hanging="420"/>
+      </w:pPr>
+    </w:lvl>
+    <w:lvl w:ilvl="8" w:tplc="0409001B" w:tentative="1">
+      <w:start w:val="1"/>
+      <w:numFmt w:val="lowerRoman"/>
+      <w:lvlText w:val="%9."/>
+      <w:lvlJc w:val="right"/>
+      <w:pPr>
+        <w:ind w:left="3780" w:hanging="420"/>
+      </w:pPr>
+    </w:lvl>
+  </w:abstractNum>
+  <w:abstractNum w:abstractNumId="5">
     <w:nsid w:val="2BC43D86"/>
     <w:multiLevelType w:val="hybridMultilevel"/>
     <w:tmpl w:val="9E7EB27E"/>
@@ -2628,7 +4297,7 @@
       </w:pPr>
     </w:lvl>
   </w:abstractNum>
-  <w:abstractNum w:abstractNumId="3">
+  <w:abstractNum w:abstractNumId="6">
     <w:nsid w:val="2F760C1E"/>
     <w:multiLevelType w:val="hybridMultilevel"/>
     <w:tmpl w:val="92463312"/>
@@ -2717,7 +4386,7 @@
       </w:pPr>
     </w:lvl>
   </w:abstractNum>
-  <w:abstractNum w:abstractNumId="4">
+  <w:abstractNum w:abstractNumId="7">
     <w:nsid w:val="30F26BB6"/>
     <w:multiLevelType w:val="hybridMultilevel"/>
     <w:tmpl w:val="A41C6194"/>
@@ -2806,7 +4475,7 @@
       </w:pPr>
     </w:lvl>
   </w:abstractNum>
-  <w:abstractNum w:abstractNumId="5">
+  <w:abstractNum w:abstractNumId="8">
     <w:nsid w:val="335E6269"/>
     <w:multiLevelType w:val="hybridMultilevel"/>
     <w:tmpl w:val="5D96E200"/>
@@ -2919,7 +4588,7 @@
       </w:rPr>
     </w:lvl>
   </w:abstractNum>
-  <w:abstractNum w:abstractNumId="6">
+  <w:abstractNum w:abstractNumId="9">
     <w:nsid w:val="33E93923"/>
     <w:multiLevelType w:val="hybridMultilevel"/>
     <w:tmpl w:val="8DC8BF9C"/>
@@ -3008,7 +4677,185 @@
       </w:pPr>
     </w:lvl>
   </w:abstractNum>
-  <w:abstractNum w:abstractNumId="7">
+  <w:abstractNum w:abstractNumId="10">
+    <w:nsid w:val="39483E50"/>
+    <w:multiLevelType w:val="hybridMultilevel"/>
+    <w:tmpl w:val="62C6B184"/>
+    <w:lvl w:ilvl="0" w:tplc="A3242114">
+      <w:start w:val="1"/>
+      <w:numFmt w:val="decimal"/>
+      <w:lvlText w:val="%1."/>
+      <w:lvlJc w:val="left"/>
+      <w:pPr>
+        <w:ind w:left="360" w:hanging="360"/>
+      </w:pPr>
+      <w:rPr>
+        <w:rFonts w:hint="default"/>
+      </w:rPr>
+    </w:lvl>
+    <w:lvl w:ilvl="1" w:tplc="04090019" w:tentative="1">
+      <w:start w:val="1"/>
+      <w:numFmt w:val="lowerLetter"/>
+      <w:lvlText w:val="%2)"/>
+      <w:lvlJc w:val="left"/>
+      <w:pPr>
+        <w:ind w:left="840" w:hanging="420"/>
+      </w:pPr>
+    </w:lvl>
+    <w:lvl w:ilvl="2" w:tplc="0409001B" w:tentative="1">
+      <w:start w:val="1"/>
+      <w:numFmt w:val="lowerRoman"/>
+      <w:lvlText w:val="%3."/>
+      <w:lvlJc w:val="right"/>
+      <w:pPr>
+        <w:ind w:left="1260" w:hanging="420"/>
+      </w:pPr>
+    </w:lvl>
+    <w:lvl w:ilvl="3" w:tplc="0409000F" w:tentative="1">
+      <w:start w:val="1"/>
+      <w:numFmt w:val="decimal"/>
+      <w:lvlText w:val="%4."/>
+      <w:lvlJc w:val="left"/>
+      <w:pPr>
+        <w:ind w:left="1680" w:hanging="420"/>
+      </w:pPr>
+    </w:lvl>
+    <w:lvl w:ilvl="4" w:tplc="04090019" w:tentative="1">
+      <w:start w:val="1"/>
+      <w:numFmt w:val="lowerLetter"/>
+      <w:lvlText w:val="%5)"/>
+      <w:lvlJc w:val="left"/>
+      <w:pPr>
+        <w:ind w:left="2100" w:hanging="420"/>
+      </w:pPr>
+    </w:lvl>
+    <w:lvl w:ilvl="5" w:tplc="0409001B" w:tentative="1">
+      <w:start w:val="1"/>
+      <w:numFmt w:val="lowerRoman"/>
+      <w:lvlText w:val="%6."/>
+      <w:lvlJc w:val="right"/>
+      <w:pPr>
+        <w:ind w:left="2520" w:hanging="420"/>
+      </w:pPr>
+    </w:lvl>
+    <w:lvl w:ilvl="6" w:tplc="0409000F" w:tentative="1">
+      <w:start w:val="1"/>
+      <w:numFmt w:val="decimal"/>
+      <w:lvlText w:val="%7."/>
+      <w:lvlJc w:val="left"/>
+      <w:pPr>
+        <w:ind w:left="2940" w:hanging="420"/>
+      </w:pPr>
+    </w:lvl>
+    <w:lvl w:ilvl="7" w:tplc="04090019" w:tentative="1">
+      <w:start w:val="1"/>
+      <w:numFmt w:val="lowerLetter"/>
+      <w:lvlText w:val="%8)"/>
+      <w:lvlJc w:val="left"/>
+      <w:pPr>
+        <w:ind w:left="3360" w:hanging="420"/>
+      </w:pPr>
+    </w:lvl>
+    <w:lvl w:ilvl="8" w:tplc="0409001B" w:tentative="1">
+      <w:start w:val="1"/>
+      <w:numFmt w:val="lowerRoman"/>
+      <w:lvlText w:val="%9."/>
+      <w:lvlJc w:val="right"/>
+      <w:pPr>
+        <w:ind w:left="3780" w:hanging="420"/>
+      </w:pPr>
+    </w:lvl>
+  </w:abstractNum>
+  <w:abstractNum w:abstractNumId="11">
+    <w:nsid w:val="3B451815"/>
+    <w:multiLevelType w:val="hybridMultilevel"/>
+    <w:tmpl w:val="60088414"/>
+    <w:lvl w:ilvl="0" w:tplc="67129FF8">
+      <w:start w:val="1"/>
+      <w:numFmt w:val="decimal"/>
+      <w:lvlText w:val="%1）"/>
+      <w:lvlJc w:val="left"/>
+      <w:pPr>
+        <w:ind w:left="360" w:hanging="360"/>
+      </w:pPr>
+      <w:rPr>
+        <w:rFonts w:hint="default"/>
+      </w:rPr>
+    </w:lvl>
+    <w:lvl w:ilvl="1" w:tplc="04090019" w:tentative="1">
+      <w:start w:val="1"/>
+      <w:numFmt w:val="lowerLetter"/>
+      <w:lvlText w:val="%2)"/>
+      <w:lvlJc w:val="left"/>
+      <w:pPr>
+        <w:ind w:left="840" w:hanging="420"/>
+      </w:pPr>
+    </w:lvl>
+    <w:lvl w:ilvl="2" w:tplc="0409001B" w:tentative="1">
+      <w:start w:val="1"/>
+      <w:numFmt w:val="lowerRoman"/>
+      <w:lvlText w:val="%3."/>
+      <w:lvlJc w:val="right"/>
+      <w:pPr>
+        <w:ind w:left="1260" w:hanging="420"/>
+      </w:pPr>
+    </w:lvl>
+    <w:lvl w:ilvl="3" w:tplc="0409000F" w:tentative="1">
+      <w:start w:val="1"/>
+      <w:numFmt w:val="decimal"/>
+      <w:lvlText w:val="%4."/>
+      <w:lvlJc w:val="left"/>
+      <w:pPr>
+        <w:ind w:left="1680" w:hanging="420"/>
+      </w:pPr>
+    </w:lvl>
+    <w:lvl w:ilvl="4" w:tplc="04090019" w:tentative="1">
+      <w:start w:val="1"/>
+      <w:numFmt w:val="lowerLetter"/>
+      <w:lvlText w:val="%5)"/>
+      <w:lvlJc w:val="left"/>
+      <w:pPr>
+        <w:ind w:left="2100" w:hanging="420"/>
+      </w:pPr>
+    </w:lvl>
+    <w:lvl w:ilvl="5" w:tplc="0409001B" w:tentative="1">
+      <w:start w:val="1"/>
+      <w:numFmt w:val="lowerRoman"/>
+      <w:lvlText w:val="%6."/>
+      <w:lvlJc w:val="right"/>
+      <w:pPr>
+        <w:ind w:left="2520" w:hanging="420"/>
+      </w:pPr>
+    </w:lvl>
+    <w:lvl w:ilvl="6" w:tplc="0409000F" w:tentative="1">
+      <w:start w:val="1"/>
+      <w:numFmt w:val="decimal"/>
+      <w:lvlText w:val="%7."/>
+      <w:lvlJc w:val="left"/>
+      <w:pPr>
+        <w:ind w:left="2940" w:hanging="420"/>
+      </w:pPr>
+    </w:lvl>
+    <w:lvl w:ilvl="7" w:tplc="04090019" w:tentative="1">
+      <w:start w:val="1"/>
+      <w:numFmt w:val="lowerLetter"/>
+      <w:lvlText w:val="%8)"/>
+      <w:lvlJc w:val="left"/>
+      <w:pPr>
+        <w:ind w:left="3360" w:hanging="420"/>
+      </w:pPr>
+    </w:lvl>
+    <w:lvl w:ilvl="8" w:tplc="0409001B" w:tentative="1">
+      <w:start w:val="1"/>
+      <w:numFmt w:val="lowerRoman"/>
+      <w:lvlText w:val="%9."/>
+      <w:lvlJc w:val="right"/>
+      <w:pPr>
+        <w:ind w:left="3780" w:hanging="420"/>
+      </w:pPr>
+    </w:lvl>
+  </w:abstractNum>
+  <w:abstractNum w:abstractNumId="12">
     <w:nsid w:val="3B777353"/>
     <w:multiLevelType w:val="hybridMultilevel"/>
     <w:tmpl w:val="1E10A456"/>
@@ -3097,7 +4944,7 @@
       </w:pPr>
     </w:lvl>
   </w:abstractNum>
-  <w:abstractNum w:abstractNumId="8">
+  <w:abstractNum w:abstractNumId="13">
     <w:nsid w:val="3C124060"/>
     <w:multiLevelType w:val="hybridMultilevel"/>
     <w:tmpl w:val="70DC4578"/>
@@ -3186,7 +5033,7 @@
       </w:pPr>
     </w:lvl>
   </w:abstractNum>
-  <w:abstractNum w:abstractNumId="9">
+  <w:abstractNum w:abstractNumId="14">
     <w:nsid w:val="454069C4"/>
     <w:multiLevelType w:val="hybridMultilevel"/>
     <w:tmpl w:val="A70AA4A8"/>
@@ -3299,7 +5146,7 @@
       </w:rPr>
     </w:lvl>
   </w:abstractNum>
-  <w:abstractNum w:abstractNumId="10">
+  <w:abstractNum w:abstractNumId="15">
     <w:nsid w:val="458F4D9E"/>
     <w:multiLevelType w:val="hybridMultilevel"/>
     <w:tmpl w:val="E84C43E2"/>
@@ -3412,7 +5259,7 @@
       </w:rPr>
     </w:lvl>
   </w:abstractNum>
-  <w:abstractNum w:abstractNumId="11">
+  <w:abstractNum w:abstractNumId="16">
     <w:nsid w:val="4A0277E4"/>
     <w:multiLevelType w:val="hybridMultilevel"/>
     <w:tmpl w:val="34028450"/>
@@ -3501,7 +5348,7 @@
       </w:pPr>
     </w:lvl>
   </w:abstractNum>
-  <w:abstractNum w:abstractNumId="12">
+  <w:abstractNum w:abstractNumId="17">
     <w:nsid w:val="4B8314DD"/>
     <w:multiLevelType w:val="hybridMultilevel"/>
     <w:tmpl w:val="76226160"/>
@@ -3590,7 +5437,7 @@
       </w:pPr>
     </w:lvl>
   </w:abstractNum>
-  <w:abstractNum w:abstractNumId="13">
+  <w:abstractNum w:abstractNumId="18">
     <w:nsid w:val="4CDB2E1A"/>
     <w:multiLevelType w:val="hybridMultilevel"/>
     <w:tmpl w:val="0374F752"/>
@@ -3703,7 +5550,7 @@
       </w:rPr>
     </w:lvl>
   </w:abstractNum>
-  <w:abstractNum w:abstractNumId="14">
+  <w:abstractNum w:abstractNumId="19">
     <w:nsid w:val="4DEF06C0"/>
     <w:multiLevelType w:val="hybridMultilevel"/>
     <w:tmpl w:val="401CDB0E"/>
@@ -3792,7 +5639,7 @@
       </w:pPr>
     </w:lvl>
   </w:abstractNum>
-  <w:abstractNum w:abstractNumId="15">
+  <w:abstractNum w:abstractNumId="20">
     <w:nsid w:val="53692C85"/>
     <w:multiLevelType w:val="hybridMultilevel"/>
     <w:tmpl w:val="82B4BD24"/>
@@ -3881,7 +5728,7 @@
       </w:pPr>
     </w:lvl>
   </w:abstractNum>
-  <w:abstractNum w:abstractNumId="16">
+  <w:abstractNum w:abstractNumId="21">
     <w:nsid w:val="584B0141"/>
     <w:multiLevelType w:val="hybridMultilevel"/>
     <w:tmpl w:val="A2AC33DC"/>
@@ -3970,7 +5817,7 @@
       </w:pPr>
     </w:lvl>
   </w:abstractNum>
-  <w:abstractNum w:abstractNumId="17">
+  <w:abstractNum w:abstractNumId="22">
     <w:nsid w:val="5D0C6107"/>
     <w:multiLevelType w:val="hybridMultilevel"/>
     <w:tmpl w:val="A814A622"/>
@@ -4059,7 +5906,7 @@
       </w:pPr>
     </w:lvl>
   </w:abstractNum>
-  <w:abstractNum w:abstractNumId="18">
+  <w:abstractNum w:abstractNumId="23">
     <w:nsid w:val="5D247D28"/>
     <w:multiLevelType w:val="hybridMultilevel"/>
     <w:tmpl w:val="C7602A28"/>
@@ -4148,7 +5995,7 @@
       </w:pPr>
     </w:lvl>
   </w:abstractNum>
-  <w:abstractNum w:abstractNumId="19">
+  <w:abstractNum w:abstractNumId="24">
     <w:nsid w:val="65472684"/>
     <w:multiLevelType w:val="hybridMultilevel"/>
     <w:tmpl w:val="8F5C21AE"/>
@@ -4237,10 +6084,10 @@
       </w:pPr>
     </w:lvl>
   </w:abstractNum>
-  <w:abstractNum w:abstractNumId="20">
+  <w:abstractNum w:abstractNumId="25">
     <w:nsid w:val="68054DA2"/>
     <w:multiLevelType w:val="hybridMultilevel"/>
-    <w:tmpl w:val="AF862490"/>
+    <w:tmpl w:val="4FEEB22C"/>
     <w:lvl w:ilvl="0" w:tplc="04090001">
       <w:start w:val="1"/>
       <w:numFmt w:val="bullet"/>
@@ -4350,7 +6197,7 @@
       </w:rPr>
     </w:lvl>
   </w:abstractNum>
-  <w:abstractNum w:abstractNumId="21">
+  <w:abstractNum w:abstractNumId="26">
     <w:nsid w:val="6A0C1BF8"/>
     <w:multiLevelType w:val="hybridMultilevel"/>
     <w:tmpl w:val="72A82660"/>
@@ -4439,7 +6286,7 @@
       </w:pPr>
     </w:lvl>
   </w:abstractNum>
-  <w:abstractNum w:abstractNumId="22">
+  <w:abstractNum w:abstractNumId="27">
     <w:nsid w:val="6F113EB6"/>
     <w:multiLevelType w:val="hybridMultilevel"/>
     <w:tmpl w:val="3E94283C"/>
@@ -4552,7 +6399,7 @@
       </w:rPr>
     </w:lvl>
   </w:abstractNum>
-  <w:abstractNum w:abstractNumId="23">
+  <w:abstractNum w:abstractNumId="28">
     <w:nsid w:val="7CD422CE"/>
     <w:multiLevelType w:val="hybridMultilevel"/>
     <w:tmpl w:val="DBB09882"/>
@@ -4641,7 +6488,7 @@
       </w:pPr>
     </w:lvl>
   </w:abstractNum>
-  <w:abstractNum w:abstractNumId="24">
+  <w:abstractNum w:abstractNumId="29">
     <w:nsid w:val="7DF44A19"/>
     <w:multiLevelType w:val="hybridMultilevel"/>
     <w:tmpl w:val="29F61FDC"/>
@@ -4730,7 +6577,7 @@
       </w:pPr>
     </w:lvl>
   </w:abstractNum>
-  <w:abstractNum w:abstractNumId="25">
+  <w:abstractNum w:abstractNumId="30">
     <w:nsid w:val="7E597081"/>
     <w:multiLevelType w:val="hybridMultilevel"/>
     <w:tmpl w:val="8E0E3B68"/>
@@ -4816,7 +6663,7 @@
       </w:pPr>
     </w:lvl>
   </w:abstractNum>
-  <w:abstractNum w:abstractNumId="26">
+  <w:abstractNum w:abstractNumId="31">
     <w:nsid w:val="7FA812DD"/>
     <w:multiLevelType w:val="hybridMultilevel"/>
     <w:tmpl w:val="CCD0C022"/>
@@ -4906,85 +6753,100 @@
     </w:lvl>
   </w:abstractNum>
   <w:num w:numId="1">
+    <w:abstractNumId w:val="8"/>
+  </w:num>
+  <w:num w:numId="2">
+    <w:abstractNumId w:val="18"/>
+  </w:num>
+  <w:num w:numId="3">
+    <w:abstractNumId w:val="27"/>
+  </w:num>
+  <w:num w:numId="4">
+    <w:abstractNumId w:val="14"/>
+  </w:num>
+  <w:num w:numId="5">
+    <w:abstractNumId w:val="15"/>
+  </w:num>
+  <w:num w:numId="6">
+    <w:abstractNumId w:val="21"/>
+  </w:num>
+  <w:num w:numId="7">
+    <w:abstractNumId w:val="17"/>
+  </w:num>
+  <w:num w:numId="8">
     <w:abstractNumId w:val="5"/>
   </w:num>
-  <w:num w:numId="2">
+  <w:num w:numId="9">
+    <w:abstractNumId w:val="26"/>
+  </w:num>
+  <w:num w:numId="10">
     <w:abstractNumId w:val="13"/>
   </w:num>
-  <w:num w:numId="3">
-    <w:abstractNumId w:val="22"/>
-  </w:num>
-  <w:num w:numId="4">
-    <w:abstractNumId w:val="9"/>
-  </w:num>
-  <w:num w:numId="5">
-    <w:abstractNumId w:val="10"/>
-  </w:num>
-  <w:num w:numId="6">
-    <w:abstractNumId w:val="16"/>
-  </w:num>
-  <w:num w:numId="7">
-    <w:abstractNumId w:val="12"/>
-  </w:num>
-  <w:num w:numId="8">
-    <w:abstractNumId w:val="2"/>
-  </w:num>
-  <w:num w:numId="9">
-    <w:abstractNumId w:val="21"/>
-  </w:num>
-  <w:num w:numId="10">
-    <w:abstractNumId w:val="8"/>
-  </w:num>
   <w:num w:numId="11">
-    <w:abstractNumId w:val="19"/>
+    <w:abstractNumId w:val="24"/>
   </w:num>
   <w:num w:numId="12">
-    <w:abstractNumId w:val="3"/>
+    <w:abstractNumId w:val="6"/>
   </w:num>
   <w:num w:numId="13">
-    <w:abstractNumId w:val="24"/>
+    <w:abstractNumId w:val="29"/>
   </w:num>
   <w:num w:numId="14">
     <w:abstractNumId w:val="0"/>
   </w:num>
   <w:num w:numId="15">
-    <w:abstractNumId w:val="23"/>
+    <w:abstractNumId w:val="28"/>
   </w:num>
   <w:num w:numId="16">
-    <w:abstractNumId w:val="26"/>
+    <w:abstractNumId w:val="31"/>
   </w:num>
   <w:num w:numId="17">
-    <w:abstractNumId w:val="4"/>
+    <w:abstractNumId w:val="7"/>
   </w:num>
   <w:num w:numId="18">
-    <w:abstractNumId w:val="6"/>
+    <w:abstractNumId w:val="9"/>
   </w:num>
   <w:num w:numId="19">
-    <w:abstractNumId w:val="25"/>
+    <w:abstractNumId w:val="30"/>
   </w:num>
   <w:num w:numId="20">
     <w:abstractNumId w:val="1"/>
   </w:num>
   <w:num w:numId="21">
-    <w:abstractNumId w:val="7"/>
+    <w:abstractNumId w:val="12"/>
   </w:num>
   <w:num w:numId="22">
+    <w:abstractNumId w:val="25"/>
+  </w:num>
+  <w:num w:numId="23">
+    <w:abstractNumId w:val="22"/>
+  </w:num>
+  <w:num w:numId="24">
+    <w:abstractNumId w:val="23"/>
+  </w:num>
+  <w:num w:numId="25">
+    <w:abstractNumId w:val="16"/>
+  </w:num>
+  <w:num w:numId="26">
     <w:abstractNumId w:val="20"/>
   </w:num>
-  <w:num w:numId="23">
-    <w:abstractNumId w:val="17"/>
+  <w:num w:numId="27">
+    <w:abstractNumId w:val="19"/>
   </w:num>
-  <w:num w:numId="24">
-    <w:abstractNumId w:val="18"/>
+  <w:num w:numId="28">
+    <w:abstractNumId w:val="2"/>
   </w:num>
-  <w:num w:numId="25">
+  <w:num w:numId="29">
     <w:abstractNumId w:val="11"/>
   </w:num>
-  <w:num w:numId="26">
-    <w:abstractNumId w:val="15"/>
+  <w:num w:numId="30">
+    <w:abstractNumId w:val="4"/>
   </w:num>
-  <w:num w:numId="27">
-    <w:abstractNumId w:val="14"/>
+  <w:num w:numId="31">
+    <w:abstractNumId w:val="3"/>
+  </w:num>
+  <w:num w:numId="32">
+    <w:abstractNumId w:val="10"/>
   </w:num>
 </w:numbering>
 </file>
@@ -5811,7 +7673,7 @@
 </file>
 
 <file path=customXml/itemProps1.xml><?xml version="1.0" encoding="utf-8"?>
-<ds:datastoreItem xmlns:ds="http://schemas.openxmlformats.org/officeDocument/2006/customXml" ds:itemID="{91EF1EF3-4310-43E7-8092-65A3714D354A}">
+<ds:datastoreItem xmlns:ds="http://schemas.openxmlformats.org/officeDocument/2006/customXml" ds:itemID="{FDBA1F82-FD34-41A8-B2C9-C71B9075C4FD}">
   <ds:schemaRefs>
     <ds:schemaRef ds:uri="http://schemas.openxmlformats.org/officeDocument/2006/bibliography"/>
   </ds:schemaRefs>

</xml_diff>